<commit_message>
docs     Added Storyboard     Added Use Case Diagram     Updated Technical Proposal
</commit_message>
<xml_diff>
--- a/docs/Technical Proposal.docx
+++ b/docs/Technical Proposal.docx
@@ -217,27 +217,7 @@
           <w:iCs/>
           <w:color w:val="8496B0" w:themeColor="text2" w:themeTint="99"/>
         </w:rPr>
-        <w:t xml:space="preserve"> </w:t>
-      </w:r>
-      <w:r>
-        <w:rPr>
-          <w:rFonts w:asciiTheme="minorHAnsi" w:hAnsiTheme="minorHAnsi"/>
-          <w:b/>
-          <w:i/>
-          <w:iCs/>
-          <w:color w:val="8496B0" w:themeColor="text2" w:themeTint="99"/>
-        </w:rPr>
-        <w:t>Luke Courtney [K00267879]</w:t>
-      </w:r>
-      <w:r>
-        <w:rPr>
-          <w:rFonts w:asciiTheme="minorHAnsi" w:hAnsiTheme="minorHAnsi"/>
-          <w:b/>
-          <w:i/>
-          <w:iCs/>
-          <w:color w:val="8496B0" w:themeColor="text2" w:themeTint="99"/>
-        </w:rPr>
-        <w:t xml:space="preserve">  </w:t>
+        <w:t xml:space="preserve"> Luke Courtney [K00267879]  </w:t>
       </w:r>
       <w:bookmarkEnd w:id="0"/>
       <w:bookmarkEnd w:id="1"/>
@@ -303,7 +283,7 @@
           <w:iCs/>
           <w:color w:val="8496B0" w:themeColor="text2" w:themeTint="99"/>
         </w:rPr>
-        <w:t>[]</w:t>
+        <w:t>[K00270402]</w:t>
       </w:r>
     </w:p>
     <w:p>
@@ -327,7 +307,17 @@
           <w:iCs/>
           <w:color w:val="8496B0" w:themeColor="text2" w:themeTint="99"/>
         </w:rPr>
-        <w:t>Cillian Murphy []</w:t>
+        <w:t>Cillian Murphy [</w:t>
+      </w:r>
+      <w:r>
+        <w:rPr>
+          <w:rFonts w:asciiTheme="minorHAnsi" w:hAnsiTheme="minorHAnsi"/>
+          <w:b/>
+          <w:i/>
+          <w:iCs/>
+          <w:color w:val="8496B0" w:themeColor="text2" w:themeTint="99"/>
+        </w:rPr>
+        <w:t>K00271399]</w:t>
       </w:r>
     </w:p>
     <w:p>
@@ -2240,80 +2230,17 @@
           <w:i/>
           <w:iCs/>
           <w:color w:val="8496B0" w:themeColor="text2" w:themeTint="99"/>
-        </w:rPr>
-      </w:pPr>
-      <w:r>
-        <w:rPr>
-          <w:rFonts w:asciiTheme="minorHAnsi" w:hAnsiTheme="minorHAnsi"/>
-          <w:i/>
-          <w:iCs/>
-          <w:color w:val="8496B0" w:themeColor="text2" w:themeTint="99"/>
-        </w:rPr>
-        <w:t xml:space="preserve"> </w:t>
-      </w:r>
-    </w:p>
-    <w:p>
-      <w:pPr>
-        <w:jc w:val="center"/>
-        <w:rPr>
-          <w:rFonts w:asciiTheme="minorHAnsi" w:hAnsiTheme="minorHAnsi"/>
-          <w:i/>
-          <w:iCs/>
-        </w:rPr>
-      </w:pPr>
-    </w:p>
-    <w:p>
-      <w:pPr>
-        <w:pStyle w:val="Heading2"/>
-        <w:rPr>
-          <w:rFonts w:asciiTheme="minorHAnsi" w:hAnsiTheme="minorHAnsi"/>
-          <w:i/>
-          <w:iCs/>
-          <w:color w:val="8496B0" w:themeColor="text2" w:themeTint="99"/>
-        </w:rPr>
-      </w:pPr>
-      <w:bookmarkStart w:id="14" w:name="_Toc461718130"/>
-      <w:bookmarkStart w:id="15" w:name="_Toc462319959"/>
-      <w:r>
-        <w:rPr>
-          <w:rFonts w:asciiTheme="minorHAnsi" w:hAnsiTheme="minorHAnsi"/>
-          <w:b/>
-        </w:rPr>
-        <w:t>scope</w:t>
-      </w:r>
-      <w:bookmarkEnd w:id="14"/>
-      <w:bookmarkEnd w:id="15"/>
-      <w:r>
-        <w:rPr>
-          <w:rFonts w:asciiTheme="minorHAnsi" w:hAnsiTheme="minorHAnsi"/>
-          <w:b/>
-        </w:rPr>
-        <w:t xml:space="preserve"> </w:t>
-      </w:r>
-    </w:p>
-    <w:p>
-      <w:pPr>
-        <w:pStyle w:val="Heading2"/>
-        <w:numPr>
-          <w:ilvl w:val="0"/>
-          <w:numId w:val="0"/>
-        </w:numPr>
-        <w:ind w:left="720"/>
-        <w:rPr>
-          <w:rFonts w:asciiTheme="minorHAnsi" w:hAnsiTheme="minorHAnsi"/>
-          <w:i/>
-          <w:iCs/>
-          <w:color w:val="8496B0" w:themeColor="text2" w:themeTint="99"/>
-        </w:rPr>
-      </w:pPr>
-      <w:r>
-        <w:rPr>
-          <w:rFonts w:asciiTheme="minorHAnsi" w:hAnsiTheme="minorHAnsi"/>
-          <w:i/>
-          <w:iCs/>
-          <w:color w:val="8496B0" w:themeColor="text2" w:themeTint="99"/>
-        </w:rPr>
-        <w:t xml:space="preserve">In the project we aim to create a relatively straightforward game that remains engaging and  fun for the player, without being overly complex. As such, we hope to create core features of the game that can support the gameplay on their own, without requiring a number of additional features to act as padding. As such, we have deemed several potential features to be beyond the scope of the project. These include multiplayer, as well as a level creator. After discussion, we believe that the potential benefit of these features, though they would be nice to have, is outweighed by the added complexity during development. The time spent developing these features could be better spent creating an engaging core game. </w:t>
+          <w:vertAlign w:val="subscript"/>
+        </w:rPr>
+      </w:pPr>
+      <w:r>
+        <w:rPr>
+          <w:rFonts w:asciiTheme="minorHAnsi" w:hAnsiTheme="minorHAnsi"/>
+          <w:i/>
+          <w:iCs/>
+          <w:color w:val="8496B0" w:themeColor="text2" w:themeTint="99"/>
+        </w:rPr>
+        <w:t>In the current market, games are trending towards more complicated systems, and large, open-world environments. This leaves fewer products filling the need for smaller scale, closed environment games. We aim to create a game that fits into this category and fills the gap left open by the trend towards games that have a very broad, high-budget scope.</w:t>
       </w:r>
     </w:p>
     <w:p>
@@ -2328,6 +2255,86 @@
           <w:color w:val="8496B0" w:themeColor="text2" w:themeTint="99"/>
         </w:rPr>
       </w:pPr>
+      <w:r>
+        <w:rPr>
+          <w:rFonts w:asciiTheme="minorHAnsi" w:hAnsiTheme="minorHAnsi"/>
+          <w:i/>
+          <w:iCs/>
+          <w:color w:val="8496B0" w:themeColor="text2" w:themeTint="99"/>
+        </w:rPr>
+        <w:t xml:space="preserve"> </w:t>
+      </w:r>
+    </w:p>
+    <w:p>
+      <w:pPr>
+        <w:jc w:val="center"/>
+        <w:rPr>
+          <w:rFonts w:asciiTheme="minorHAnsi" w:hAnsiTheme="minorHAnsi"/>
+          <w:i/>
+          <w:iCs/>
+        </w:rPr>
+      </w:pPr>
+    </w:p>
+    <w:p>
+      <w:pPr>
+        <w:pStyle w:val="Heading2"/>
+        <w:rPr>
+          <w:rFonts w:asciiTheme="minorHAnsi" w:hAnsiTheme="minorHAnsi"/>
+          <w:i/>
+          <w:iCs/>
+          <w:color w:val="8496B0" w:themeColor="text2" w:themeTint="99"/>
+        </w:rPr>
+      </w:pPr>
+      <w:bookmarkStart w:id="14" w:name="_Toc461718130"/>
+      <w:bookmarkStart w:id="15" w:name="_Toc462319959"/>
+      <w:r>
+        <w:rPr>
+          <w:rFonts w:asciiTheme="minorHAnsi" w:hAnsiTheme="minorHAnsi"/>
+          <w:b/>
+        </w:rPr>
+        <w:t>scope</w:t>
+      </w:r>
+      <w:bookmarkEnd w:id="14"/>
+      <w:bookmarkEnd w:id="15"/>
+      <w:r>
+        <w:rPr>
+          <w:rFonts w:asciiTheme="minorHAnsi" w:hAnsiTheme="minorHAnsi"/>
+          <w:b/>
+        </w:rPr>
+        <w:t xml:space="preserve"> </w:t>
+      </w:r>
+    </w:p>
+    <w:p>
+      <w:pPr>
+        <w:rPr>
+          <w:rFonts w:asciiTheme="minorHAnsi" w:hAnsiTheme="minorHAnsi" w:cstheme="minorHAnsi"/>
+          <w:i/>
+          <w:iCs/>
+          <w:color w:val="8496B0" w:themeColor="text2" w:themeTint="99"/>
+        </w:rPr>
+      </w:pPr>
+      <w:r>
+        <w:rPr>
+          <w:rFonts w:asciiTheme="minorHAnsi" w:hAnsiTheme="minorHAnsi" w:cstheme="minorHAnsi"/>
+          <w:i/>
+          <w:iCs/>
+          <w:color w:val="8496B0" w:themeColor="text2" w:themeTint="99"/>
+        </w:rPr>
+        <w:t xml:space="preserve">In the project we aim to create a relatively straightforward game that remains engaging and  fun for the player, without being overly complex. As such, we hope to create core features of the game that can support the gameplay on their own, without requiring a number of additional features to act as padding. As such, we have deemed several potential features to be beyond the scope of the project. These include multiplayer, as well as a level creator. After discussion, we believe that the potential benefit of these features, though they would be nice to have, is outweighed by the added complexity during development. The time spent developing these features could be better spent creating an engaging core game. </w:t>
+      </w:r>
+    </w:p>
+    <w:p>
+      <w:pPr>
+        <w:tabs>
+          <w:tab w:val="num" w:pos="1080"/>
+        </w:tabs>
+        <w:rPr>
+          <w:rFonts w:asciiTheme="minorHAnsi" w:hAnsiTheme="minorHAnsi"/>
+          <w:i/>
+          <w:iCs/>
+          <w:color w:val="8496B0" w:themeColor="text2" w:themeTint="99"/>
+        </w:rPr>
+      </w:pPr>
     </w:p>
     <w:p>
       <w:pPr>
@@ -2344,7 +2351,6 @@
           <w:rFonts w:asciiTheme="minorHAnsi" w:hAnsiTheme="minorHAnsi"/>
           <w:b/>
         </w:rPr>
-        <w:lastRenderedPageBreak/>
         <w:t>Project Members</w:t>
       </w:r>
       <w:bookmarkEnd w:id="16"/>
@@ -2383,7 +2389,7 @@
       </w:tblPr>
       <w:tblGrid>
         <w:gridCol w:w="1642"/>
-        <w:gridCol w:w="527"/>
+        <w:gridCol w:w="1080"/>
         <w:gridCol w:w="2681"/>
         <w:gridCol w:w="2335"/>
       </w:tblGrid>
@@ -2550,13 +2556,7 @@
               <w:rPr>
                 <w:color w:val="8496B0" w:themeColor="text2" w:themeTint="99"/>
               </w:rPr>
-              <w:t> </w:t>
-            </w:r>
-            <w:r>
-              <w:rPr>
-                <w:color w:val="8496B0" w:themeColor="text2" w:themeTint="99"/>
-              </w:rPr>
-              <w:t>Luke Courtney</w:t>
+              <w:t> Luke Courtney</w:t>
             </w:r>
           </w:p>
         </w:tc>
@@ -2584,6 +2584,12 @@
                 <w:color w:val="8496B0" w:themeColor="text2" w:themeTint="99"/>
               </w:rPr>
             </w:pPr>
+            <w:r>
+              <w:rPr>
+                <w:color w:val="8496B0" w:themeColor="text2" w:themeTint="99"/>
+              </w:rPr>
+              <w:t>Developer</w:t>
+            </w:r>
           </w:p>
         </w:tc>
         <w:tc>
@@ -2614,13 +2620,7 @@
               <w:rPr>
                 <w:color w:val="8496B0" w:themeColor="text2" w:themeTint="99"/>
               </w:rPr>
-              <w:t> </w:t>
-            </w:r>
-            <w:r>
-              <w:rPr>
-                <w:color w:val="8496B0" w:themeColor="text2" w:themeTint="99"/>
-              </w:rPr>
-              <w:t>K00267879@student.lit.ie</w:t>
+              <w:t> K00267879@student.lit.ie</w:t>
             </w:r>
           </w:p>
         </w:tc>
@@ -2653,6 +2653,12 @@
                 <w:color w:val="8496B0" w:themeColor="text2" w:themeTint="99"/>
               </w:rPr>
               <w:t> </w:t>
+            </w:r>
+            <w:r>
+              <w:rPr>
+                <w:color w:val="8496B0" w:themeColor="text2" w:themeTint="99"/>
+              </w:rPr>
+              <w:t>Game development</w:t>
             </w:r>
           </w:p>
         </w:tc>
@@ -2689,13 +2695,7 @@
               <w:rPr>
                 <w:color w:val="8496B0" w:themeColor="text2" w:themeTint="99"/>
               </w:rPr>
-              <w:t> </w:t>
-            </w:r>
-            <w:r>
-              <w:rPr>
-                <w:color w:val="8496B0" w:themeColor="text2" w:themeTint="99"/>
-              </w:rPr>
-              <w:t>Adam Sheedy</w:t>
+              <w:t> Adam Sheedy</w:t>
             </w:r>
           </w:p>
         </w:tc>
@@ -2723,6 +2723,12 @@
                 <w:color w:val="8496B0" w:themeColor="text2" w:themeTint="99"/>
               </w:rPr>
             </w:pPr>
+            <w:r>
+              <w:rPr>
+                <w:color w:val="8496B0" w:themeColor="text2" w:themeTint="99"/>
+              </w:rPr>
+              <w:t>Developer</w:t>
+            </w:r>
           </w:p>
         </w:tc>
         <w:tc>
@@ -2802,7 +2808,7 @@
               <w:rPr>
                 <w:color w:val="8496B0" w:themeColor="text2" w:themeTint="99"/>
               </w:rPr>
-              <w:t> </w:t>
+              <w:t> Game development</w:t>
             </w:r>
           </w:p>
         </w:tc>
@@ -2839,13 +2845,7 @@
               <w:rPr>
                 <w:color w:val="8496B0" w:themeColor="text2" w:themeTint="99"/>
               </w:rPr>
-              <w:t> </w:t>
-            </w:r>
-            <w:r>
-              <w:rPr>
-                <w:color w:val="8496B0" w:themeColor="text2" w:themeTint="99"/>
-              </w:rPr>
-              <w:t>Ishka Yao</w:t>
+              <w:t> Ishka Yao</w:t>
             </w:r>
           </w:p>
         </w:tc>
@@ -2873,6 +2873,12 @@
                 <w:color w:val="8496B0" w:themeColor="text2" w:themeTint="99"/>
               </w:rPr>
             </w:pPr>
+            <w:r>
+              <w:rPr>
+                <w:color w:val="8496B0" w:themeColor="text2" w:themeTint="99"/>
+              </w:rPr>
+              <w:t>Developer</w:t>
+            </w:r>
           </w:p>
         </w:tc>
         <w:tc>
@@ -2907,15 +2913,19 @@
             </w:r>
             <w:r>
               <w:rPr>
+                <w:rFonts w:asciiTheme="minorHAnsi" w:hAnsiTheme="minorHAnsi"/>
+                <w:bCs/>
+                <w:i/>
+                <w:iCs/>
                 <w:color w:val="8496B0" w:themeColor="text2" w:themeTint="99"/>
               </w:rPr>
-              <w:t>@</w:t>
+              <w:t>K00270402</w:t>
             </w:r>
             <w:r>
               <w:rPr>
                 <w:color w:val="8496B0" w:themeColor="text2" w:themeTint="99"/>
               </w:rPr>
-              <w:t>student.lit.ie</w:t>
+              <w:t>@student.lit.ie</w:t>
             </w:r>
           </w:p>
         </w:tc>
@@ -2947,7 +2957,7 @@
               <w:rPr>
                 <w:color w:val="8496B0" w:themeColor="text2" w:themeTint="99"/>
               </w:rPr>
-              <w:t> </w:t>
+              <w:t> Game development</w:t>
             </w:r>
           </w:p>
         </w:tc>
@@ -2984,13 +2994,7 @@
               <w:rPr>
                 <w:color w:val="8496B0" w:themeColor="text2" w:themeTint="99"/>
               </w:rPr>
-              <w:t> </w:t>
-            </w:r>
-            <w:r>
-              <w:rPr>
-                <w:color w:val="8496B0" w:themeColor="text2" w:themeTint="99"/>
-              </w:rPr>
-              <w:t>Cillian Murphy</w:t>
+              <w:t> Cillian Murphy</w:t>
             </w:r>
           </w:p>
         </w:tc>
@@ -3018,6 +3022,12 @@
                 <w:color w:val="8496B0" w:themeColor="text2" w:themeTint="99"/>
               </w:rPr>
             </w:pPr>
+            <w:r>
+              <w:rPr>
+                <w:color w:val="8496B0" w:themeColor="text2" w:themeTint="99"/>
+              </w:rPr>
+              <w:t>Developer</w:t>
+            </w:r>
           </w:p>
         </w:tc>
         <w:tc>
@@ -3041,26 +3051,33 @@
           <w:p>
             <w:pPr>
               <w:rPr>
+                <w:bCs/>
                 <w:color w:val="8496B0" w:themeColor="text2" w:themeTint="99"/>
               </w:rPr>
             </w:pPr>
             <w:r>
               <w:rPr>
+                <w:bCs/>
                 <w:color w:val="8496B0" w:themeColor="text2" w:themeTint="99"/>
               </w:rPr>
               <w:t> </w:t>
             </w:r>
             <w:r>
               <w:rPr>
+                <w:rFonts w:asciiTheme="minorHAnsi" w:hAnsiTheme="minorHAnsi"/>
+                <w:bCs/>
+                <w:i/>
+                <w:iCs/>
                 <w:color w:val="8496B0" w:themeColor="text2" w:themeTint="99"/>
               </w:rPr>
-              <w:t>@</w:t>
-            </w:r>
-            <w:r>
-              <w:rPr>
+              <w:t>K00271399</w:t>
+            </w:r>
+            <w:r>
+              <w:rPr>
+                <w:bCs/>
                 <w:color w:val="8496B0" w:themeColor="text2" w:themeTint="99"/>
               </w:rPr>
-              <w:t>student.lit.ie</w:t>
+              <w:t>@student.lit.ie</w:t>
             </w:r>
           </w:p>
         </w:tc>
@@ -3092,7 +3109,7 @@
               <w:rPr>
                 <w:color w:val="8496B0" w:themeColor="text2" w:themeTint="99"/>
               </w:rPr>
-              <w:t> </w:t>
+              <w:t> Game development</w:t>
             </w:r>
           </w:p>
         </w:tc>
@@ -3100,24 +3117,6 @@
     </w:tbl>
     <w:p>
       <w:pPr>
-        <w:rPr>
-          <w:rFonts w:asciiTheme="minorHAnsi" w:hAnsiTheme="minorHAnsi"/>
-          <w:i/>
-          <w:iCs/>
-        </w:rPr>
-      </w:pPr>
-      <w:r>
-        <w:rPr>
-          <w:rFonts w:asciiTheme="minorHAnsi" w:hAnsiTheme="minorHAnsi"/>
-          <w:i/>
-          <w:iCs/>
-          <w:color w:val="8496B0" w:themeColor="text2" w:themeTint="99"/>
-        </w:rPr>
-        <w:t>If this project is being developed for a client, outline in a new subheading confidentiality and copyright issues</w:t>
-      </w:r>
-    </w:p>
-    <w:p>
-      <w:pPr>
         <w:pStyle w:val="Heading1"/>
         <w:rPr>
           <w:rFonts w:asciiTheme="minorHAnsi" w:hAnsiTheme="minorHAnsi"/>
@@ -3143,7 +3142,9 @@
         <w:pStyle w:val="Heading2"/>
         <w:rPr>
           <w:rFonts w:asciiTheme="minorHAnsi" w:hAnsiTheme="minorHAnsi"/>
-          <w:b/>
+          <w:i/>
+          <w:iCs/>
+          <w:color w:val="8496B0" w:themeColor="text2" w:themeTint="99"/>
         </w:rPr>
       </w:pPr>
       <w:bookmarkStart w:id="20" w:name="_Toc461718133"/>
@@ -3175,8 +3176,542 @@
           <w:iCs/>
           <w:color w:val="8496B0" w:themeColor="text2" w:themeTint="99"/>
         </w:rPr>
-        <w:t xml:space="preserve">Present the requirements as understood at this time.    The requirements should consider user (features to be implemented) and system requirements.  Include a high-level diagram such as a use case system diagram or block diagram to capture the situation being addressed if appropriate.   </w:t>
-      </w:r>
+        <w:t>The primary features to be implemented to the game are as follows</w:t>
+      </w:r>
+      <w:r>
+        <w:rPr>
+          <w:rFonts w:asciiTheme="minorHAnsi" w:hAnsiTheme="minorHAnsi"/>
+          <w:i/>
+          <w:iCs/>
+          <w:color w:val="8496B0" w:themeColor="text2" w:themeTint="99"/>
+        </w:rPr>
+        <w:t>:</w:t>
+      </w:r>
+    </w:p>
+    <w:p>
+      <w:pPr>
+        <w:pStyle w:val="ListParagraph"/>
+        <w:numPr>
+          <w:ilvl w:val="0"/>
+          <w:numId w:val="2"/>
+        </w:numPr>
+        <w:spacing w:after="0"/>
+        <w:rPr>
+          <w:rFonts w:asciiTheme="minorHAnsi" w:hAnsiTheme="minorHAnsi"/>
+          <w:i/>
+          <w:iCs/>
+          <w:color w:val="8496B0" w:themeColor="text2" w:themeTint="99"/>
+        </w:rPr>
+      </w:pPr>
+      <w:r>
+        <w:rPr>
+          <w:rFonts w:asciiTheme="minorHAnsi" w:hAnsiTheme="minorHAnsi"/>
+          <w:i/>
+          <w:iCs/>
+          <w:color w:val="8496B0" w:themeColor="text2" w:themeTint="99"/>
+        </w:rPr>
+        <w:t>Movement</w:t>
+      </w:r>
+    </w:p>
+    <w:p>
+      <w:pPr>
+        <w:pStyle w:val="ListParagraph"/>
+        <w:numPr>
+          <w:ilvl w:val="1"/>
+          <w:numId w:val="2"/>
+        </w:numPr>
+        <w:spacing w:after="0"/>
+        <w:rPr>
+          <w:rFonts w:asciiTheme="minorHAnsi" w:hAnsiTheme="minorHAnsi"/>
+          <w:i/>
+          <w:iCs/>
+          <w:color w:val="8496B0" w:themeColor="text2" w:themeTint="99"/>
+        </w:rPr>
+      </w:pPr>
+      <w:r>
+        <w:rPr>
+          <w:rFonts w:asciiTheme="minorHAnsi" w:hAnsiTheme="minorHAnsi"/>
+          <w:i/>
+          <w:iCs/>
+          <w:color w:val="8496B0" w:themeColor="text2" w:themeTint="99"/>
+        </w:rPr>
+        <w:t>The ability for the player to move around the level.</w:t>
+      </w:r>
+    </w:p>
+    <w:p>
+      <w:pPr>
+        <w:pStyle w:val="ListParagraph"/>
+        <w:spacing w:after="0"/>
+        <w:ind w:left="1440"/>
+        <w:rPr>
+          <w:rFonts w:asciiTheme="minorHAnsi" w:hAnsiTheme="minorHAnsi"/>
+          <w:i/>
+          <w:iCs/>
+          <w:color w:val="8496B0" w:themeColor="text2" w:themeTint="99"/>
+        </w:rPr>
+      </w:pPr>
+    </w:p>
+    <w:p>
+      <w:pPr>
+        <w:pStyle w:val="ListParagraph"/>
+        <w:numPr>
+          <w:ilvl w:val="0"/>
+          <w:numId w:val="2"/>
+        </w:numPr>
+        <w:spacing w:after="0"/>
+        <w:rPr>
+          <w:rFonts w:asciiTheme="minorHAnsi" w:hAnsiTheme="minorHAnsi"/>
+          <w:i/>
+          <w:iCs/>
+          <w:color w:val="8496B0" w:themeColor="text2" w:themeTint="99"/>
+        </w:rPr>
+      </w:pPr>
+      <w:r>
+        <w:rPr>
+          <w:rFonts w:asciiTheme="minorHAnsi" w:hAnsiTheme="minorHAnsi"/>
+          <w:i/>
+          <w:iCs/>
+          <w:color w:val="8496B0" w:themeColor="text2" w:themeTint="99"/>
+        </w:rPr>
+        <w:t>Level loading</w:t>
+      </w:r>
+    </w:p>
+    <w:p>
+      <w:pPr>
+        <w:pStyle w:val="ListParagraph"/>
+        <w:numPr>
+          <w:ilvl w:val="1"/>
+          <w:numId w:val="2"/>
+        </w:numPr>
+        <w:spacing w:after="0"/>
+        <w:rPr>
+          <w:rFonts w:asciiTheme="minorHAnsi" w:hAnsiTheme="minorHAnsi"/>
+          <w:i/>
+          <w:iCs/>
+          <w:color w:val="8496B0" w:themeColor="text2" w:themeTint="99"/>
+        </w:rPr>
+      </w:pPr>
+      <w:r>
+        <w:rPr>
+          <w:rFonts w:asciiTheme="minorHAnsi" w:hAnsiTheme="minorHAnsi"/>
+          <w:i/>
+          <w:iCs/>
+          <w:color w:val="8496B0" w:themeColor="text2" w:themeTint="99"/>
+        </w:rPr>
+        <w:t>The ability for levels to be loaded from a text file, and to be changed between. This will allow for the levels to not be hard-coded, and for easier creation and editing of the levels</w:t>
+      </w:r>
+    </w:p>
+    <w:p>
+      <w:pPr>
+        <w:pStyle w:val="ListParagraph"/>
+        <w:spacing w:after="0"/>
+        <w:ind w:left="1440"/>
+        <w:rPr>
+          <w:rFonts w:asciiTheme="minorHAnsi" w:hAnsiTheme="minorHAnsi"/>
+          <w:i/>
+          <w:iCs/>
+          <w:color w:val="8496B0" w:themeColor="text2" w:themeTint="99"/>
+        </w:rPr>
+      </w:pPr>
+    </w:p>
+    <w:p>
+      <w:pPr>
+        <w:pStyle w:val="ListParagraph"/>
+        <w:numPr>
+          <w:ilvl w:val="0"/>
+          <w:numId w:val="2"/>
+        </w:numPr>
+        <w:spacing w:after="0"/>
+        <w:rPr>
+          <w:rFonts w:asciiTheme="minorHAnsi" w:hAnsiTheme="minorHAnsi"/>
+          <w:i/>
+          <w:iCs/>
+          <w:color w:val="8496B0" w:themeColor="text2" w:themeTint="99"/>
+        </w:rPr>
+      </w:pPr>
+      <w:r>
+        <w:rPr>
+          <w:rFonts w:asciiTheme="minorHAnsi" w:hAnsiTheme="minorHAnsi"/>
+          <w:i/>
+          <w:iCs/>
+          <w:color w:val="8496B0" w:themeColor="text2" w:themeTint="99"/>
+        </w:rPr>
+        <w:t>Shooting</w:t>
+      </w:r>
+    </w:p>
+    <w:p>
+      <w:pPr>
+        <w:pStyle w:val="ListParagraph"/>
+        <w:numPr>
+          <w:ilvl w:val="1"/>
+          <w:numId w:val="2"/>
+        </w:numPr>
+        <w:spacing w:after="0"/>
+        <w:rPr>
+          <w:rFonts w:asciiTheme="minorHAnsi" w:hAnsiTheme="minorHAnsi"/>
+          <w:i/>
+          <w:iCs/>
+          <w:color w:val="8496B0" w:themeColor="text2" w:themeTint="99"/>
+        </w:rPr>
+      </w:pPr>
+      <w:r>
+        <w:rPr>
+          <w:rFonts w:asciiTheme="minorHAnsi" w:hAnsiTheme="minorHAnsi"/>
+          <w:i/>
+          <w:iCs/>
+          <w:color w:val="8496B0" w:themeColor="text2" w:themeTint="99"/>
+        </w:rPr>
+        <w:t>The ability for the player and enemies to fire at one another. This will be a key element in the gameplay, as avoiding being shot is one of the core challenges for the player</w:t>
+      </w:r>
+    </w:p>
+    <w:p>
+      <w:pPr>
+        <w:pStyle w:val="ListParagraph"/>
+        <w:spacing w:after="0"/>
+        <w:ind w:left="1440"/>
+        <w:rPr>
+          <w:rFonts w:asciiTheme="minorHAnsi" w:hAnsiTheme="minorHAnsi"/>
+          <w:i/>
+          <w:iCs/>
+          <w:color w:val="8496B0" w:themeColor="text2" w:themeTint="99"/>
+        </w:rPr>
+      </w:pPr>
+    </w:p>
+    <w:p>
+      <w:pPr>
+        <w:pStyle w:val="ListParagraph"/>
+        <w:numPr>
+          <w:ilvl w:val="0"/>
+          <w:numId w:val="2"/>
+        </w:numPr>
+        <w:spacing w:after="0"/>
+        <w:rPr>
+          <w:rFonts w:asciiTheme="minorHAnsi" w:hAnsiTheme="minorHAnsi"/>
+          <w:i/>
+          <w:iCs/>
+          <w:color w:val="8496B0" w:themeColor="text2" w:themeTint="99"/>
+        </w:rPr>
+      </w:pPr>
+      <w:r>
+        <w:rPr>
+          <w:rFonts w:asciiTheme="minorHAnsi" w:hAnsiTheme="minorHAnsi"/>
+          <w:i/>
+          <w:iCs/>
+          <w:color w:val="8496B0" w:themeColor="text2" w:themeTint="99"/>
+        </w:rPr>
+        <w:t>Enemies</w:t>
+      </w:r>
+    </w:p>
+    <w:p>
+      <w:pPr>
+        <w:pStyle w:val="ListParagraph"/>
+        <w:numPr>
+          <w:ilvl w:val="1"/>
+          <w:numId w:val="2"/>
+        </w:numPr>
+        <w:spacing w:after="0"/>
+        <w:rPr>
+          <w:rFonts w:asciiTheme="minorHAnsi" w:hAnsiTheme="minorHAnsi"/>
+          <w:i/>
+          <w:iCs/>
+          <w:color w:val="8496B0" w:themeColor="text2" w:themeTint="99"/>
+        </w:rPr>
+      </w:pPr>
+      <w:r>
+        <w:rPr>
+          <w:rFonts w:asciiTheme="minorHAnsi" w:hAnsiTheme="minorHAnsi"/>
+          <w:i/>
+          <w:iCs/>
+          <w:color w:val="8496B0" w:themeColor="text2" w:themeTint="99"/>
+        </w:rPr>
+        <w:t>Enemy submarines to provide a challenge for the player. These enemies will be placed around the level and will fire at the player when in range. When destroyed, they will drop upgrades or pickups for the player.</w:t>
+      </w:r>
+    </w:p>
+    <w:p>
+      <w:pPr>
+        <w:pStyle w:val="ListParagraph"/>
+        <w:spacing w:after="0"/>
+        <w:ind w:left="1440"/>
+        <w:rPr>
+          <w:rFonts w:asciiTheme="minorHAnsi" w:hAnsiTheme="minorHAnsi"/>
+          <w:i/>
+          <w:iCs/>
+          <w:color w:val="8496B0" w:themeColor="text2" w:themeTint="99"/>
+        </w:rPr>
+      </w:pPr>
+    </w:p>
+    <w:p>
+      <w:pPr>
+        <w:pStyle w:val="ListParagraph"/>
+        <w:numPr>
+          <w:ilvl w:val="0"/>
+          <w:numId w:val="2"/>
+        </w:numPr>
+        <w:spacing w:after="0"/>
+        <w:rPr>
+          <w:rFonts w:asciiTheme="minorHAnsi" w:hAnsiTheme="minorHAnsi"/>
+          <w:i/>
+          <w:iCs/>
+          <w:color w:val="8496B0" w:themeColor="text2" w:themeTint="99"/>
+        </w:rPr>
+      </w:pPr>
+      <w:r>
+        <w:rPr>
+          <w:rFonts w:asciiTheme="minorHAnsi" w:hAnsiTheme="minorHAnsi"/>
+          <w:i/>
+          <w:iCs/>
+          <w:color w:val="8496B0" w:themeColor="text2" w:themeTint="99"/>
+        </w:rPr>
+        <w:t>Pickups</w:t>
+      </w:r>
+    </w:p>
+    <w:p>
+      <w:pPr>
+        <w:pStyle w:val="ListParagraph"/>
+        <w:numPr>
+          <w:ilvl w:val="1"/>
+          <w:numId w:val="2"/>
+        </w:numPr>
+        <w:spacing w:after="0"/>
+        <w:rPr>
+          <w:rFonts w:asciiTheme="minorHAnsi" w:hAnsiTheme="minorHAnsi"/>
+          <w:i/>
+          <w:iCs/>
+          <w:color w:val="8496B0" w:themeColor="text2" w:themeTint="99"/>
+        </w:rPr>
+      </w:pPr>
+      <w:r>
+        <w:rPr>
+          <w:rFonts w:asciiTheme="minorHAnsi" w:hAnsiTheme="minorHAnsi"/>
+          <w:i/>
+          <w:iCs/>
+          <w:color w:val="8496B0" w:themeColor="text2" w:themeTint="99"/>
+        </w:rPr>
+        <w:t>Pickups that are dropped by enemies when destroyed. These pickups will have various functions, including but not limited to granting the player more health, or upgrading their abilities such as the</w:t>
+      </w:r>
+      <w:r>
+        <w:rPr>
+          <w:rFonts w:asciiTheme="minorHAnsi" w:hAnsiTheme="minorHAnsi"/>
+          <w:i/>
+          <w:iCs/>
+          <w:color w:val="8496B0" w:themeColor="text2" w:themeTint="99"/>
+        </w:rPr>
+        <w:t>ir</w:t>
+      </w:r>
+      <w:r>
+        <w:rPr>
+          <w:rFonts w:asciiTheme="minorHAnsi" w:hAnsiTheme="minorHAnsi"/>
+          <w:i/>
+          <w:iCs/>
+          <w:color w:val="8496B0" w:themeColor="text2" w:themeTint="99"/>
+        </w:rPr>
+        <w:t xml:space="preserve"> gun or engine. </w:t>
+      </w:r>
+    </w:p>
+    <w:p>
+      <w:pPr>
+        <w:spacing w:after="0"/>
+        <w:rPr>
+          <w:rFonts w:asciiTheme="minorHAnsi" w:hAnsiTheme="minorHAnsi"/>
+          <w:i/>
+          <w:iCs/>
+          <w:color w:val="8496B0" w:themeColor="text2" w:themeTint="99"/>
+        </w:rPr>
+      </w:pPr>
+    </w:p>
+    <w:p>
+      <w:pPr>
+        <w:rPr>
+          <w:rFonts w:asciiTheme="minorHAnsi" w:hAnsiTheme="minorHAnsi"/>
+          <w:b/>
+          <w:bCs/>
+          <w:i/>
+          <w:iCs/>
+          <w:color w:val="8496B0" w:themeColor="text2" w:themeTint="99"/>
+        </w:rPr>
+      </w:pPr>
+      <w:r>
+        <w:rPr>
+          <w:rFonts w:asciiTheme="minorHAnsi" w:hAnsiTheme="minorHAnsi"/>
+          <w:b/>
+          <w:bCs/>
+          <w:i/>
+          <w:iCs/>
+          <w:color w:val="8496B0" w:themeColor="text2" w:themeTint="99"/>
+        </w:rPr>
+        <w:t>Use Case Diagram</w:t>
+      </w:r>
+    </w:p>
+    <w:p>
+      <w:pPr>
+        <w:rPr>
+          <w:rFonts w:asciiTheme="minorHAnsi" w:hAnsiTheme="minorHAnsi"/>
+          <w:i/>
+          <w:iCs/>
+          <w:color w:val="8496B0" w:themeColor="text2" w:themeTint="99"/>
+        </w:rPr>
+      </w:pPr>
+      <w:r>
+        <w:rPr>
+          <w:rFonts w:asciiTheme="minorHAnsi" w:hAnsiTheme="minorHAnsi"/>
+          <w:b/>
+          <w:bCs/>
+          <w:i/>
+          <w:iCs/>
+          <w:color w:val="8496B0" w:themeColor="text2" w:themeTint="99"/>
+        </w:rPr>
+        <w:tab/>
+      </w:r>
+      <w:r>
+        <w:rPr>
+          <w:rFonts w:asciiTheme="minorHAnsi" w:hAnsiTheme="minorHAnsi"/>
+          <w:i/>
+          <w:iCs/>
+          <w:color w:val="8496B0" w:themeColor="text2" w:themeTint="99"/>
+        </w:rPr>
+        <w:t>The user starts the game on the main menu. They have options to start the game, view high scores, view the instructions, and to quit the game. If they start the game, they will be able to move through the level, shoot enemies and collect powerups. If they select view high scores they will be able to see previous scores, and have the option to return to the main menu. If the user selects view instructions, they will be able to view a guide on how to play, and will have an option to return to the menu. If the user selects quit game, the game will close.</w:t>
+      </w:r>
+    </w:p>
+    <w:p>
+      <w:pPr>
+        <w:rPr>
+          <w:rFonts w:asciiTheme="minorHAnsi" w:hAnsiTheme="minorHAnsi"/>
+          <w:i/>
+          <w:iCs/>
+          <w:color w:val="8496B0" w:themeColor="text2" w:themeTint="99"/>
+        </w:rPr>
+      </w:pPr>
+    </w:p>
+    <w:p>
+      <w:pPr>
+        <w:keepNext/>
+        <w:jc w:val="center"/>
+      </w:pPr>
+      <w:r>
+        <w:rPr>
+          <w:rFonts w:asciiTheme="minorHAnsi" w:hAnsiTheme="minorHAnsi"/>
+          <w:i/>
+          <w:iCs/>
+          <w:noProof/>
+          <w:color w:val="8496B0" w:themeColor="text2" w:themeTint="99"/>
+        </w:rPr>
+        <w:lastRenderedPageBreak/>
+        <w:drawing>
+          <wp:inline distT="0" distB="0" distL="0" distR="0" wp14:anchorId="197ED48A" wp14:editId="31AC6862">
+            <wp:extent cx="5724525" cy="4610100"/>
+            <wp:effectExtent l="0" t="0" r="9525" b="0"/>
+            <wp:docPr id="1363003374" name="Picture 1" descr="A diagram of a person&#10;&#10;Description automatically generated"/>
+            <wp:cNvGraphicFramePr>
+              <a:graphicFrameLocks xmlns:a="http://schemas.openxmlformats.org/drawingml/2006/main" noChangeAspect="1"/>
+            </wp:cNvGraphicFramePr>
+            <a:graphic xmlns:a="http://schemas.openxmlformats.org/drawingml/2006/main">
+              <a:graphicData uri="http://schemas.openxmlformats.org/drawingml/2006/picture">
+                <pic:pic xmlns:pic="http://schemas.openxmlformats.org/drawingml/2006/picture">
+                  <pic:nvPicPr>
+                    <pic:cNvPr id="1363003374" name="Picture 1" descr="A diagram of a person&#10;&#10;Description automatically generated"/>
+                    <pic:cNvPicPr>
+                      <a:picLocks noChangeAspect="1" noChangeArrowheads="1"/>
+                    </pic:cNvPicPr>
+                  </pic:nvPicPr>
+                  <pic:blipFill>
+                    <a:blip r:embed="rId26">
+                      <a:extLst>
+                        <a:ext uri="{28A0092B-C50C-407E-A947-70E740481C1C}">
+                          <a14:useLocalDpi xmlns:a14="http://schemas.microsoft.com/office/drawing/2010/main" val="0"/>
+                        </a:ext>
+                      </a:extLst>
+                    </a:blip>
+                    <a:srcRect/>
+                    <a:stretch>
+                      <a:fillRect/>
+                    </a:stretch>
+                  </pic:blipFill>
+                  <pic:spPr bwMode="auto">
+                    <a:xfrm>
+                      <a:off x="0" y="0"/>
+                      <a:ext cx="5724525" cy="4610100"/>
+                    </a:xfrm>
+                    <a:prstGeom prst="rect">
+                      <a:avLst/>
+                    </a:prstGeom>
+                    <a:noFill/>
+                    <a:ln>
+                      <a:noFill/>
+                    </a:ln>
+                  </pic:spPr>
+                </pic:pic>
+              </a:graphicData>
+            </a:graphic>
+          </wp:inline>
+        </w:drawing>
+      </w:r>
+    </w:p>
+    <w:p>
+      <w:pPr>
+        <w:pStyle w:val="Caption"/>
+        <w:jc w:val="center"/>
+        <w:rPr>
+          <w:rFonts w:asciiTheme="minorHAnsi" w:hAnsiTheme="minorHAnsi"/>
+          <w:color w:val="8496B0" w:themeColor="text2" w:themeTint="99"/>
+        </w:rPr>
+      </w:pPr>
+      <w:r>
+        <w:t xml:space="preserve">Figure </w:t>
+      </w:r>
+      <w:r>
+        <w:fldChar w:fldCharType="begin"/>
+      </w:r>
+      <w:r>
+        <w:instrText xml:space="preserve"> SEQ Figure \* ARABIC </w:instrText>
+      </w:r>
+      <w:r>
+        <w:fldChar w:fldCharType="separate"/>
+      </w:r>
+      <w:r>
+        <w:rPr>
+          <w:noProof/>
+        </w:rPr>
+        <w:t>1</w:t>
+      </w:r>
+      <w:r>
+        <w:fldChar w:fldCharType="end"/>
+      </w:r>
+      <w:r>
+        <w:t xml:space="preserve"> - Use Case Diagram</w:t>
+      </w:r>
+    </w:p>
+    <w:p>
+      <w:pPr>
+        <w:spacing w:after="0"/>
+        <w:rPr>
+          <w:rFonts w:asciiTheme="minorHAnsi" w:hAnsiTheme="minorHAnsi"/>
+          <w:i/>
+          <w:iCs/>
+          <w:color w:val="8496B0" w:themeColor="text2" w:themeTint="99"/>
+        </w:rPr>
+      </w:pPr>
+    </w:p>
+    <w:p>
+      <w:pPr>
+        <w:spacing w:after="0"/>
+        <w:rPr>
+          <w:rFonts w:asciiTheme="minorHAnsi" w:hAnsiTheme="minorHAnsi"/>
+          <w:i/>
+          <w:iCs/>
+          <w:color w:val="8496B0" w:themeColor="text2" w:themeTint="99"/>
+        </w:rPr>
+      </w:pPr>
+    </w:p>
+    <w:p>
+      <w:pPr>
+        <w:spacing w:after="0"/>
+        <w:rPr>
+          <w:rFonts w:asciiTheme="minorHAnsi" w:hAnsiTheme="minorHAnsi"/>
+          <w:i/>
+          <w:iCs/>
+          <w:color w:val="8496B0" w:themeColor="text2" w:themeTint="99"/>
+        </w:rPr>
+      </w:pPr>
     </w:p>
     <w:p>
       <w:pPr>
@@ -3223,6 +3758,305 @@
     </w:p>
     <w:p>
       <w:pPr>
+        <w:spacing w:after="0"/>
+        <w:rPr>
+          <w:rFonts w:asciiTheme="minorHAnsi" w:hAnsiTheme="minorHAnsi"/>
+          <w:b/>
+          <w:bCs/>
+          <w:i/>
+          <w:iCs/>
+          <w:color w:val="8496B0" w:themeColor="text2" w:themeTint="99"/>
+        </w:rPr>
+      </w:pPr>
+    </w:p>
+    <w:p>
+      <w:pPr>
+        <w:spacing w:after="0"/>
+        <w:rPr>
+          <w:rFonts w:asciiTheme="minorHAnsi" w:hAnsiTheme="minorHAnsi"/>
+          <w:b/>
+          <w:bCs/>
+          <w:i/>
+          <w:iCs/>
+          <w:color w:val="8496B0" w:themeColor="text2" w:themeTint="99"/>
+        </w:rPr>
+      </w:pPr>
+      <w:r>
+        <w:rPr>
+          <w:rFonts w:asciiTheme="minorHAnsi" w:hAnsiTheme="minorHAnsi"/>
+          <w:b/>
+          <w:bCs/>
+          <w:i/>
+          <w:iCs/>
+          <w:color w:val="8496B0" w:themeColor="text2" w:themeTint="99"/>
+        </w:rPr>
+        <w:t>Movement</w:t>
+      </w:r>
+    </w:p>
+    <w:p>
+      <w:pPr>
+        <w:spacing w:after="0"/>
+        <w:rPr>
+          <w:rFonts w:asciiTheme="minorHAnsi" w:hAnsiTheme="minorHAnsi"/>
+          <w:i/>
+          <w:iCs/>
+          <w:color w:val="8496B0" w:themeColor="text2" w:themeTint="99"/>
+        </w:rPr>
+      </w:pPr>
+      <w:r>
+        <w:rPr>
+          <w:rFonts w:asciiTheme="minorHAnsi" w:hAnsiTheme="minorHAnsi"/>
+          <w:b/>
+          <w:bCs/>
+          <w:i/>
+          <w:iCs/>
+          <w:color w:val="8496B0" w:themeColor="text2" w:themeTint="99"/>
+        </w:rPr>
+        <w:tab/>
+      </w:r>
+      <w:r>
+        <w:rPr>
+          <w:rFonts w:asciiTheme="minorHAnsi" w:hAnsiTheme="minorHAnsi"/>
+          <w:i/>
+          <w:iCs/>
+          <w:color w:val="8496B0" w:themeColor="text2" w:themeTint="99"/>
+        </w:rPr>
+        <w:t>The player will be able to move freely around the level. The level will be set in an underwater cave, with progress being made by moving forward.</w:t>
+      </w:r>
+    </w:p>
+    <w:p>
+      <w:pPr>
+        <w:spacing w:after="0"/>
+        <w:rPr>
+          <w:rFonts w:asciiTheme="minorHAnsi" w:hAnsiTheme="minorHAnsi"/>
+          <w:i/>
+          <w:iCs/>
+          <w:color w:val="8496B0" w:themeColor="text2" w:themeTint="99"/>
+        </w:rPr>
+      </w:pPr>
+    </w:p>
+    <w:p>
+      <w:pPr>
+        <w:spacing w:after="0"/>
+        <w:rPr>
+          <w:rFonts w:asciiTheme="minorHAnsi" w:hAnsiTheme="minorHAnsi"/>
+          <w:i/>
+          <w:iCs/>
+          <w:color w:val="8496B0" w:themeColor="text2" w:themeTint="99"/>
+        </w:rPr>
+      </w:pPr>
+      <w:r>
+        <w:rPr>
+          <w:rFonts w:asciiTheme="minorHAnsi" w:hAnsiTheme="minorHAnsi"/>
+          <w:b/>
+          <w:bCs/>
+          <w:i/>
+          <w:iCs/>
+          <w:color w:val="8496B0" w:themeColor="text2" w:themeTint="99"/>
+        </w:rPr>
+        <w:t>Shooting</w:t>
+      </w:r>
+    </w:p>
+    <w:p>
+      <w:pPr>
+        <w:spacing w:after="0"/>
+        <w:rPr>
+          <w:rFonts w:asciiTheme="minorHAnsi" w:hAnsiTheme="minorHAnsi"/>
+          <w:i/>
+          <w:iCs/>
+          <w:color w:val="8496B0" w:themeColor="text2" w:themeTint="99"/>
+        </w:rPr>
+      </w:pPr>
+      <w:r>
+        <w:rPr>
+          <w:rFonts w:asciiTheme="minorHAnsi" w:hAnsiTheme="minorHAnsi"/>
+          <w:i/>
+          <w:iCs/>
+          <w:color w:val="8496B0" w:themeColor="text2" w:themeTint="99"/>
+        </w:rPr>
+        <w:tab/>
+        <w:t>The player will have the ability to shoot enemies. This will be done with a small gun initially, but will be upgraded over time as the player collects powerups. The enemies will also try to shoot the player, dealing damage.</w:t>
+      </w:r>
+    </w:p>
+    <w:p>
+      <w:pPr>
+        <w:spacing w:after="0"/>
+        <w:rPr>
+          <w:rFonts w:asciiTheme="minorHAnsi" w:hAnsiTheme="minorHAnsi"/>
+          <w:i/>
+          <w:iCs/>
+          <w:color w:val="8496B0" w:themeColor="text2" w:themeTint="99"/>
+        </w:rPr>
+      </w:pPr>
+    </w:p>
+    <w:p>
+      <w:pPr>
+        <w:spacing w:after="0"/>
+        <w:rPr>
+          <w:rFonts w:asciiTheme="minorHAnsi" w:hAnsiTheme="minorHAnsi"/>
+          <w:b/>
+          <w:bCs/>
+          <w:i/>
+          <w:iCs/>
+          <w:color w:val="8496B0" w:themeColor="text2" w:themeTint="99"/>
+        </w:rPr>
+      </w:pPr>
+      <w:r>
+        <w:rPr>
+          <w:rFonts w:asciiTheme="minorHAnsi" w:hAnsiTheme="minorHAnsi"/>
+          <w:b/>
+          <w:bCs/>
+          <w:i/>
+          <w:iCs/>
+          <w:color w:val="8496B0" w:themeColor="text2" w:themeTint="99"/>
+        </w:rPr>
+        <w:t>Health</w:t>
+      </w:r>
+    </w:p>
+    <w:p>
+      <w:pPr>
+        <w:spacing w:after="0"/>
+        <w:rPr>
+          <w:rFonts w:asciiTheme="minorHAnsi" w:hAnsiTheme="minorHAnsi"/>
+          <w:i/>
+          <w:iCs/>
+          <w:color w:val="8496B0" w:themeColor="text2" w:themeTint="99"/>
+        </w:rPr>
+      </w:pPr>
+      <w:r>
+        <w:rPr>
+          <w:rFonts w:asciiTheme="minorHAnsi" w:hAnsiTheme="minorHAnsi"/>
+          <w:i/>
+          <w:iCs/>
+          <w:color w:val="8496B0" w:themeColor="text2" w:themeTint="99"/>
+        </w:rPr>
+        <w:lastRenderedPageBreak/>
+        <w:tab/>
+        <w:t>The player will have a limited amount of health. If they are shot or otherwise damaged, the amount of health remaining will decrease. The player may find powerups that allow them to recover health.</w:t>
+      </w:r>
+    </w:p>
+    <w:p>
+      <w:pPr>
+        <w:spacing w:after="0"/>
+        <w:rPr>
+          <w:rFonts w:asciiTheme="minorHAnsi" w:hAnsiTheme="minorHAnsi"/>
+          <w:i/>
+          <w:iCs/>
+          <w:color w:val="8496B0" w:themeColor="text2" w:themeTint="99"/>
+        </w:rPr>
+      </w:pPr>
+    </w:p>
+    <w:p>
+      <w:pPr>
+        <w:spacing w:after="0"/>
+        <w:rPr>
+          <w:rFonts w:asciiTheme="minorHAnsi" w:hAnsiTheme="minorHAnsi"/>
+          <w:b/>
+          <w:bCs/>
+          <w:i/>
+          <w:iCs/>
+          <w:color w:val="8496B0" w:themeColor="text2" w:themeTint="99"/>
+        </w:rPr>
+      </w:pPr>
+      <w:r>
+        <w:rPr>
+          <w:rFonts w:asciiTheme="minorHAnsi" w:hAnsiTheme="minorHAnsi"/>
+          <w:b/>
+          <w:bCs/>
+          <w:i/>
+          <w:iCs/>
+          <w:color w:val="8496B0" w:themeColor="text2" w:themeTint="99"/>
+        </w:rPr>
+        <w:t>Upgrades/Powerups</w:t>
+      </w:r>
+    </w:p>
+    <w:p>
+      <w:pPr>
+        <w:spacing w:after="0"/>
+        <w:rPr>
+          <w:rFonts w:asciiTheme="minorHAnsi" w:hAnsiTheme="minorHAnsi"/>
+          <w:i/>
+          <w:iCs/>
+          <w:color w:val="8496B0" w:themeColor="text2" w:themeTint="99"/>
+        </w:rPr>
+      </w:pPr>
+      <w:r>
+        <w:rPr>
+          <w:rFonts w:asciiTheme="minorHAnsi" w:hAnsiTheme="minorHAnsi"/>
+          <w:b/>
+          <w:bCs/>
+          <w:i/>
+          <w:iCs/>
+          <w:color w:val="8496B0" w:themeColor="text2" w:themeTint="99"/>
+        </w:rPr>
+        <w:tab/>
+      </w:r>
+      <w:r>
+        <w:rPr>
+          <w:rFonts w:asciiTheme="minorHAnsi" w:hAnsiTheme="minorHAnsi"/>
+          <w:i/>
+          <w:iCs/>
+          <w:color w:val="8496B0" w:themeColor="text2" w:themeTint="99"/>
+        </w:rPr>
+        <w:t>Enemies destroyed in the level may drop powerups. These will grant the player various bonusses, such as an upgraded gun, or additional health. As the difficulty of the enemies increases, upgrades will be increasingly necessary to survive.</w:t>
+      </w:r>
+    </w:p>
+    <w:p>
+      <w:pPr>
+        <w:spacing w:after="0"/>
+        <w:rPr>
+          <w:rFonts w:asciiTheme="minorHAnsi" w:hAnsiTheme="minorHAnsi"/>
+          <w:i/>
+          <w:iCs/>
+          <w:color w:val="8496B0" w:themeColor="text2" w:themeTint="99"/>
+        </w:rPr>
+      </w:pPr>
+    </w:p>
+    <w:p>
+      <w:pPr>
+        <w:spacing w:after="0"/>
+        <w:rPr>
+          <w:rFonts w:asciiTheme="minorHAnsi" w:hAnsiTheme="minorHAnsi"/>
+          <w:i/>
+          <w:iCs/>
+          <w:color w:val="8496B0" w:themeColor="text2" w:themeTint="99"/>
+        </w:rPr>
+      </w:pPr>
+      <w:r>
+        <w:rPr>
+          <w:rFonts w:asciiTheme="minorHAnsi" w:hAnsiTheme="minorHAnsi"/>
+          <w:b/>
+          <w:bCs/>
+          <w:i/>
+          <w:iCs/>
+          <w:color w:val="8496B0" w:themeColor="text2" w:themeTint="99"/>
+        </w:rPr>
+        <w:t>Increasing difficulty</w:t>
+      </w:r>
+    </w:p>
+    <w:p>
+      <w:pPr>
+        <w:spacing w:after="0"/>
+        <w:rPr>
+          <w:rFonts w:asciiTheme="minorHAnsi" w:hAnsiTheme="minorHAnsi"/>
+          <w:i/>
+          <w:iCs/>
+          <w:color w:val="8496B0" w:themeColor="text2" w:themeTint="99"/>
+        </w:rPr>
+      </w:pPr>
+      <w:r>
+        <w:rPr>
+          <w:rFonts w:asciiTheme="minorHAnsi" w:hAnsiTheme="minorHAnsi"/>
+          <w:i/>
+          <w:iCs/>
+          <w:color w:val="8496B0" w:themeColor="text2" w:themeTint="99"/>
+        </w:rPr>
+        <w:tab/>
+        <w:t>As the player progresses through the level, the enemies that the player encounters will become increasingly difficult. Both the damage dealt by, and the health of the enemies will be greater as the player continues.</w:t>
+      </w:r>
+    </w:p>
+    <w:p>
+      <w:pPr>
         <w:rPr>
           <w:rFonts w:asciiTheme="minorHAnsi" w:hAnsiTheme="minorHAnsi"/>
         </w:rPr>
@@ -3233,7 +4067,9 @@
         <w:pStyle w:val="Heading2"/>
         <w:rPr>
           <w:rFonts w:asciiTheme="minorHAnsi" w:hAnsiTheme="minorHAnsi"/>
-          <w:b/>
+          <w:i/>
+          <w:iCs/>
+          <w:color w:val="8496B0" w:themeColor="text2" w:themeTint="99"/>
         </w:rPr>
       </w:pPr>
       <w:r>
@@ -3246,48 +4082,304 @@
     </w:p>
     <w:p>
       <w:pPr>
+        <w:keepNext/>
         <w:spacing w:after="0"/>
-        <w:rPr>
-          <w:rFonts w:asciiTheme="minorHAnsi" w:hAnsiTheme="minorHAnsi"/>
-          <w:i/>
-          <w:iCs/>
-          <w:color w:val="8496B0" w:themeColor="text2" w:themeTint="99"/>
-        </w:rPr>
-      </w:pPr>
-      <w:r>
-        <w:rPr>
-          <w:rFonts w:asciiTheme="minorHAnsi" w:hAnsiTheme="minorHAnsi"/>
-          <w:i/>
-          <w:iCs/>
-          <w:color w:val="8496B0" w:themeColor="text2" w:themeTint="99"/>
-        </w:rPr>
-        <w:t>Provide screenshots of your prototype (built in Construct 2), or the storyboard- Games</w:t>
-      </w:r>
-    </w:p>
-    <w:p>
-      <w:pPr>
-        <w:spacing w:after="0"/>
-        <w:rPr>
-          <w:rFonts w:asciiTheme="minorHAnsi" w:hAnsiTheme="minorHAnsi"/>
-          <w:i/>
-          <w:iCs/>
-          <w:color w:val="8496B0" w:themeColor="text2" w:themeTint="99"/>
-        </w:rPr>
-      </w:pPr>
-      <w:r>
-        <w:rPr>
-          <w:rFonts w:asciiTheme="minorHAnsi" w:hAnsiTheme="minorHAnsi"/>
-          <w:i/>
-          <w:iCs/>
-          <w:color w:val="8496B0" w:themeColor="text2" w:themeTint="99"/>
-        </w:rPr>
-        <w:t>Provide screenshots of your front -end (could use Figma) – Data Analytics  &amp; Cyber Security</w:t>
-      </w:r>
-    </w:p>
-    <w:p>
-      <w:pPr>
-        <w:rPr>
-          <w:rFonts w:asciiTheme="minorHAnsi" w:hAnsiTheme="minorHAnsi"/>
+        <w:jc w:val="center"/>
+      </w:pPr>
+      <w:r>
+        <w:rPr>
+          <w:rFonts w:asciiTheme="minorHAnsi" w:hAnsiTheme="minorHAnsi"/>
+          <w:i/>
+          <w:iCs/>
+          <w:noProof/>
+          <w:color w:val="8496B0" w:themeColor="text2" w:themeTint="99"/>
+        </w:rPr>
+        <w:drawing>
+          <wp:inline distT="0" distB="0" distL="0" distR="0" wp14:anchorId="4F63A6EC" wp14:editId="2312E60D">
+            <wp:extent cx="5724525" cy="1905000"/>
+            <wp:effectExtent l="0" t="0" r="9525" b="0"/>
+            <wp:docPr id="69151464" name="Picture 2"/>
+            <wp:cNvGraphicFramePr>
+              <a:graphicFrameLocks xmlns:a="http://schemas.openxmlformats.org/drawingml/2006/main" noChangeAspect="1"/>
+            </wp:cNvGraphicFramePr>
+            <a:graphic xmlns:a="http://schemas.openxmlformats.org/drawingml/2006/main">
+              <a:graphicData uri="http://schemas.openxmlformats.org/drawingml/2006/picture">
+                <pic:pic xmlns:pic="http://schemas.openxmlformats.org/drawingml/2006/picture">
+                  <pic:nvPicPr>
+                    <pic:cNvPr id="0" name="Picture 2"/>
+                    <pic:cNvPicPr>
+                      <a:picLocks noChangeAspect="1" noChangeArrowheads="1"/>
+                    </pic:cNvPicPr>
+                  </pic:nvPicPr>
+                  <pic:blipFill>
+                    <a:blip r:embed="rId27">
+                      <a:extLst>
+                        <a:ext uri="{28A0092B-C50C-407E-A947-70E740481C1C}">
+                          <a14:useLocalDpi xmlns:a14="http://schemas.microsoft.com/office/drawing/2010/main" val="0"/>
+                        </a:ext>
+                      </a:extLst>
+                    </a:blip>
+                    <a:srcRect/>
+                    <a:stretch>
+                      <a:fillRect/>
+                    </a:stretch>
+                  </pic:blipFill>
+                  <pic:spPr bwMode="auto">
+                    <a:xfrm>
+                      <a:off x="0" y="0"/>
+                      <a:ext cx="5724525" cy="1905000"/>
+                    </a:xfrm>
+                    <a:prstGeom prst="rect">
+                      <a:avLst/>
+                    </a:prstGeom>
+                    <a:noFill/>
+                    <a:ln>
+                      <a:noFill/>
+                    </a:ln>
+                  </pic:spPr>
+                </pic:pic>
+              </a:graphicData>
+            </a:graphic>
+          </wp:inline>
+        </w:drawing>
+      </w:r>
+    </w:p>
+    <w:p>
+      <w:pPr>
+        <w:pStyle w:val="Caption"/>
+        <w:jc w:val="center"/>
+      </w:pPr>
+      <w:r>
+        <w:t xml:space="preserve">Figure </w:t>
+      </w:r>
+      <w:r>
+        <w:fldChar w:fldCharType="begin"/>
+      </w:r>
+      <w:r>
+        <w:instrText xml:space="preserve"> SEQ Figure \* ARABIC </w:instrText>
+      </w:r>
+      <w:r>
+        <w:fldChar w:fldCharType="separate"/>
+      </w:r>
+      <w:r>
+        <w:rPr>
+          <w:noProof/>
+        </w:rPr>
+        <w:t>2</w:t>
+      </w:r>
+      <w:r>
+        <w:fldChar w:fldCharType="end"/>
+      </w:r>
+      <w:r>
+        <w:t xml:space="preserve"> – Storyboard</w:t>
+      </w:r>
+    </w:p>
+    <w:p>
+      <w:pPr>
+        <w:rPr>
+          <w:rFonts w:asciiTheme="minorHAnsi" w:hAnsiTheme="minorHAnsi"/>
+          <w:b/>
+          <w:bCs/>
+          <w:i/>
+          <w:iCs/>
+          <w:color w:val="8496B0" w:themeColor="text2" w:themeTint="99"/>
+        </w:rPr>
+      </w:pPr>
+      <w:r>
+        <w:rPr>
+          <w:rFonts w:asciiTheme="minorHAnsi" w:hAnsiTheme="minorHAnsi"/>
+          <w:b/>
+          <w:bCs/>
+          <w:i/>
+          <w:iCs/>
+          <w:color w:val="8496B0" w:themeColor="text2" w:themeTint="99"/>
+        </w:rPr>
+        <w:t>Storyboard</w:t>
+      </w:r>
+    </w:p>
+    <w:p>
+      <w:pPr>
+        <w:rPr>
+          <w:rFonts w:asciiTheme="minorHAnsi" w:hAnsiTheme="minorHAnsi"/>
+          <w:i/>
+          <w:iCs/>
+          <w:color w:val="8496B0" w:themeColor="text2" w:themeTint="99"/>
+        </w:rPr>
+      </w:pPr>
+      <w:r>
+        <w:rPr>
+          <w:rFonts w:asciiTheme="minorHAnsi" w:hAnsiTheme="minorHAnsi"/>
+          <w:i/>
+          <w:iCs/>
+          <w:color w:val="8496B0" w:themeColor="text2" w:themeTint="99"/>
+        </w:rPr>
+        <w:tab/>
+      </w:r>
+      <w:r>
+        <w:rPr>
+          <w:rFonts w:asciiTheme="minorHAnsi" w:hAnsiTheme="minorHAnsi"/>
+          <w:b/>
+          <w:bCs/>
+          <w:i/>
+          <w:iCs/>
+          <w:color w:val="8496B0" w:themeColor="text2" w:themeTint="99"/>
+        </w:rPr>
+        <w:t>1:</w:t>
+      </w:r>
+      <w:r>
+        <w:rPr>
+          <w:rFonts w:asciiTheme="minorHAnsi" w:hAnsiTheme="minorHAnsi"/>
+          <w:i/>
+          <w:iCs/>
+          <w:color w:val="8496B0" w:themeColor="text2" w:themeTint="99"/>
+        </w:rPr>
+        <w:t xml:space="preserve"> The user is on the main menu. They have options of “Start Game”, “High Scores”, “How to play”, and “Quit Game”.</w:t>
+      </w:r>
+    </w:p>
+    <w:p>
+      <w:pPr>
+        <w:rPr>
+          <w:rFonts w:asciiTheme="minorHAnsi" w:hAnsiTheme="minorHAnsi"/>
+          <w:i/>
+          <w:iCs/>
+          <w:color w:val="8496B0" w:themeColor="text2" w:themeTint="99"/>
+        </w:rPr>
+      </w:pPr>
+    </w:p>
+    <w:p>
+      <w:pPr>
+        <w:rPr>
+          <w:rFonts w:asciiTheme="minorHAnsi" w:hAnsiTheme="minorHAnsi"/>
+          <w:i/>
+          <w:iCs/>
+          <w:color w:val="8496B0" w:themeColor="text2" w:themeTint="99"/>
+        </w:rPr>
+      </w:pPr>
+      <w:r>
+        <w:rPr>
+          <w:rFonts w:asciiTheme="minorHAnsi" w:hAnsiTheme="minorHAnsi"/>
+          <w:i/>
+          <w:iCs/>
+          <w:color w:val="8496B0" w:themeColor="text2" w:themeTint="99"/>
+        </w:rPr>
+        <w:tab/>
+      </w:r>
+      <w:r>
+        <w:rPr>
+          <w:rFonts w:asciiTheme="minorHAnsi" w:hAnsiTheme="minorHAnsi"/>
+          <w:b/>
+          <w:bCs/>
+          <w:i/>
+          <w:iCs/>
+          <w:color w:val="8496B0" w:themeColor="text2" w:themeTint="99"/>
+        </w:rPr>
+        <w:t xml:space="preserve">2: </w:t>
+      </w:r>
+      <w:r>
+        <w:rPr>
+          <w:rFonts w:asciiTheme="minorHAnsi" w:hAnsiTheme="minorHAnsi"/>
+          <w:i/>
+          <w:iCs/>
+          <w:color w:val="8496B0" w:themeColor="text2" w:themeTint="99"/>
+        </w:rPr>
+        <w:t>The user has selected “Start Game”. The game begins with the user controlled submarine  in an underwater cave. The user can move the submarine around, and moves it to the right.</w:t>
+      </w:r>
+    </w:p>
+    <w:p>
+      <w:pPr>
+        <w:rPr>
+          <w:rFonts w:asciiTheme="minorHAnsi" w:hAnsiTheme="minorHAnsi"/>
+          <w:i/>
+          <w:iCs/>
+          <w:color w:val="8496B0" w:themeColor="text2" w:themeTint="99"/>
+        </w:rPr>
+      </w:pPr>
+      <w:r>
+        <w:rPr>
+          <w:rFonts w:asciiTheme="minorHAnsi" w:hAnsiTheme="minorHAnsi"/>
+          <w:i/>
+          <w:iCs/>
+          <w:color w:val="8496B0" w:themeColor="text2" w:themeTint="99"/>
+        </w:rPr>
+        <w:tab/>
+      </w:r>
+      <w:r>
+        <w:rPr>
+          <w:rFonts w:asciiTheme="minorHAnsi" w:hAnsiTheme="minorHAnsi"/>
+          <w:b/>
+          <w:bCs/>
+          <w:i/>
+          <w:iCs/>
+          <w:color w:val="8496B0" w:themeColor="text2" w:themeTint="99"/>
+        </w:rPr>
+        <w:t xml:space="preserve">3: </w:t>
+      </w:r>
+      <w:r>
+        <w:rPr>
+          <w:rFonts w:asciiTheme="minorHAnsi" w:hAnsiTheme="minorHAnsi"/>
+          <w:i/>
+          <w:iCs/>
+          <w:color w:val="8496B0" w:themeColor="text2" w:themeTint="99"/>
+        </w:rPr>
+        <w:t>The user encounters an enemy. They shoot the enemy and destroy it. The enemy drops an upgrade or powerup when destroyed.</w:t>
+      </w:r>
+    </w:p>
+    <w:p>
+      <w:pPr>
+        <w:rPr>
+          <w:rFonts w:asciiTheme="minorHAnsi" w:hAnsiTheme="minorHAnsi"/>
+          <w:i/>
+          <w:iCs/>
+          <w:color w:val="8496B0" w:themeColor="text2" w:themeTint="99"/>
+        </w:rPr>
+      </w:pPr>
+    </w:p>
+    <w:p>
+      <w:pPr>
+        <w:rPr>
+          <w:rFonts w:asciiTheme="minorHAnsi" w:hAnsiTheme="minorHAnsi"/>
+          <w:i/>
+          <w:iCs/>
+          <w:color w:val="8496B0" w:themeColor="text2" w:themeTint="99"/>
+        </w:rPr>
+      </w:pPr>
+      <w:r>
+        <w:rPr>
+          <w:rFonts w:asciiTheme="minorHAnsi" w:hAnsiTheme="minorHAnsi"/>
+          <w:i/>
+          <w:iCs/>
+          <w:color w:val="8496B0" w:themeColor="text2" w:themeTint="99"/>
+        </w:rPr>
+        <w:tab/>
+      </w:r>
+      <w:r>
+        <w:rPr>
+          <w:rFonts w:asciiTheme="minorHAnsi" w:hAnsiTheme="minorHAnsi"/>
+          <w:b/>
+          <w:bCs/>
+          <w:i/>
+          <w:iCs/>
+          <w:color w:val="8496B0" w:themeColor="text2" w:themeTint="99"/>
+        </w:rPr>
+        <w:t xml:space="preserve">4: </w:t>
+      </w:r>
+      <w:r>
+        <w:rPr>
+          <w:rFonts w:asciiTheme="minorHAnsi" w:hAnsiTheme="minorHAnsi"/>
+          <w:i/>
+          <w:iCs/>
+          <w:color w:val="8496B0" w:themeColor="text2" w:themeTint="99"/>
+        </w:rPr>
+        <w:t xml:space="preserve">The user collects the powerup dropped by the enemy. They are given the appropriate bonus or upgrade. In this case, they are repaired to full health. </w:t>
+      </w:r>
+    </w:p>
+    <w:p>
+      <w:pPr>
+        <w:rPr>
+          <w:rFonts w:asciiTheme="minorHAnsi" w:hAnsiTheme="minorHAnsi"/>
+          <w:i/>
+          <w:iCs/>
+          <w:color w:val="8496B0" w:themeColor="text2" w:themeTint="99"/>
         </w:rPr>
       </w:pPr>
     </w:p>
@@ -3306,6 +4398,7 @@
           <w:rFonts w:asciiTheme="minorHAnsi" w:hAnsiTheme="minorHAnsi"/>
           <w:b/>
         </w:rPr>
+        <w:lastRenderedPageBreak/>
         <w:t>Architecture Design</w:t>
       </w:r>
       <w:bookmarkEnd w:id="22"/>
@@ -3730,7 +4823,7 @@
           <w:iCs/>
           <w:color w:val="8496B0" w:themeColor="text2" w:themeTint="99"/>
         </w:rPr>
-        <w:t xml:space="preserve">Unless there are budget considerations beyond using your own or department resources, enter “No budget required.” Otherwise include needed items.   </w:t>
+        <w:t>No budget required</w:t>
       </w:r>
     </w:p>
     <w:p>
@@ -3885,9 +4978,122 @@
 <file path=word/numbering.xml><?xml version="1.0" encoding="utf-8"?>
 <w:numbering xmlns:wpc="http://schemas.microsoft.com/office/word/2010/wordprocessingCanvas" xmlns:cx="http://schemas.microsoft.com/office/drawing/2014/chartex" xmlns:cx1="http://schemas.microsoft.com/office/drawing/2015/9/8/chartex" xmlns:cx2="http://schemas.microsoft.com/office/drawing/2015/10/21/chartex" xmlns:cx3="http://schemas.microsoft.com/office/drawing/2016/5/9/chartex" xmlns:cx4="http://schemas.microsoft.com/office/drawing/2016/5/10/chartex" xmlns:cx5="http://schemas.microsoft.com/office/drawing/2016/5/11/chartex" xmlns:cx6="http://schemas.microsoft.com/office/drawing/2016/5/12/chartex" xmlns:cx7="http://schemas.microsoft.com/office/drawing/2016/5/13/chartex" xmlns:cx8="http://schemas.microsoft.com/office/drawing/2016/5/14/chartex" xmlns:mc="http://schemas.openxmlformats.org/markup-compatibility/2006" xmlns:aink="http://schemas.microsoft.com/office/drawing/2016/ink" xmlns:am3d="http://schemas.microsoft.com/office/drawing/2017/model3d" xmlns:o="urn:schemas-microsoft-com:office:office" xmlns:oel="http://schemas.microsoft.com/office/2019/extlst" xmlns:r="http://schemas.openxmlformats.org/officeDocument/2006/relationships" xmlns:m="http://schemas.openxmlformats.org/officeDocument/2006/math" xmlns:v="urn:schemas-microsoft-com:vml" xmlns:wp14="http://schemas.microsoft.com/office/word/2010/wordprocessingDrawing" xmlns:wp="http://schemas.openxmlformats.org/drawingml/2006/wordprocessingDrawing" xmlns:w10="urn:schemas-microsoft-com:office:word" xmlns:w="http://schemas.openxmlformats.org/wordprocessingml/2006/main" xmlns:w14="http://schemas.microsoft.com/office/word/2010/wordml" xmlns:w15="http://schemas.microsoft.com/office/word/2012/wordml" xmlns:w16cex="http://schemas.microsoft.com/office/word/2018/wordml/cex" xmlns:w16cid="http://schemas.microsoft.com/office/word/2016/wordml/cid" xmlns:w16="http://schemas.microsoft.com/office/word/2018/wordml" xmlns:w16sdtdh="http://schemas.microsoft.com/office/word/2020/wordml/sdtdatahash" xmlns:w16se="http://schemas.microsoft.com/office/word/2015/wordml/symex" xmlns:wpg="http://schemas.microsoft.com/office/word/2010/wordprocessingGroup" xmlns:wpi="http://schemas.microsoft.com/office/word/2010/wordprocessingInk" xmlns:wne="http://schemas.microsoft.com/office/word/2006/wordml" xmlns:wps="http://schemas.microsoft.com/office/word/2010/wordprocessingShape" mc:Ignorable="w14 w15 w16se w16cid w16 w16cex w16sdtdh wp14">
   <w:abstractNum w:abstractNumId="0" w15:restartNumberingAfterBreak="0">
+    <w:nsid w:val="0AF32DDF"/>
+    <w:multiLevelType w:val="hybridMultilevel"/>
+    <w:tmpl w:val="DD549B62"/>
+    <w:lvl w:ilvl="0" w:tplc="18090001">
+      <w:start w:val="1"/>
+      <w:numFmt w:val="bullet"/>
+      <w:lvlText w:val=""/>
+      <w:lvlJc w:val="left"/>
+      <w:pPr>
+        <w:ind w:left="720" w:hanging="360"/>
+      </w:pPr>
+      <w:rPr>
+        <w:rFonts w:ascii="Symbol" w:hAnsi="Symbol" w:hint="default"/>
+      </w:rPr>
+    </w:lvl>
+    <w:lvl w:ilvl="1" w:tplc="18090003">
+      <w:start w:val="1"/>
+      <w:numFmt w:val="bullet"/>
+      <w:lvlText w:val="o"/>
+      <w:lvlJc w:val="left"/>
+      <w:pPr>
+        <w:ind w:left="1440" w:hanging="360"/>
+      </w:pPr>
+      <w:rPr>
+        <w:rFonts w:ascii="Courier New" w:hAnsi="Courier New" w:cs="Courier New" w:hint="default"/>
+      </w:rPr>
+    </w:lvl>
+    <w:lvl w:ilvl="2" w:tplc="18090005" w:tentative="1">
+      <w:start w:val="1"/>
+      <w:numFmt w:val="bullet"/>
+      <w:lvlText w:val=""/>
+      <w:lvlJc w:val="left"/>
+      <w:pPr>
+        <w:ind w:left="2160" w:hanging="360"/>
+      </w:pPr>
+      <w:rPr>
+        <w:rFonts w:ascii="Wingdings" w:hAnsi="Wingdings" w:hint="default"/>
+      </w:rPr>
+    </w:lvl>
+    <w:lvl w:ilvl="3" w:tplc="18090001" w:tentative="1">
+      <w:start w:val="1"/>
+      <w:numFmt w:val="bullet"/>
+      <w:lvlText w:val=""/>
+      <w:lvlJc w:val="left"/>
+      <w:pPr>
+        <w:ind w:left="2880" w:hanging="360"/>
+      </w:pPr>
+      <w:rPr>
+        <w:rFonts w:ascii="Symbol" w:hAnsi="Symbol" w:hint="default"/>
+      </w:rPr>
+    </w:lvl>
+    <w:lvl w:ilvl="4" w:tplc="18090003" w:tentative="1">
+      <w:start w:val="1"/>
+      <w:numFmt w:val="bullet"/>
+      <w:lvlText w:val="o"/>
+      <w:lvlJc w:val="left"/>
+      <w:pPr>
+        <w:ind w:left="3600" w:hanging="360"/>
+      </w:pPr>
+      <w:rPr>
+        <w:rFonts w:ascii="Courier New" w:hAnsi="Courier New" w:cs="Courier New" w:hint="default"/>
+      </w:rPr>
+    </w:lvl>
+    <w:lvl w:ilvl="5" w:tplc="18090005" w:tentative="1">
+      <w:start w:val="1"/>
+      <w:numFmt w:val="bullet"/>
+      <w:lvlText w:val=""/>
+      <w:lvlJc w:val="left"/>
+      <w:pPr>
+        <w:ind w:left="4320" w:hanging="360"/>
+      </w:pPr>
+      <w:rPr>
+        <w:rFonts w:ascii="Wingdings" w:hAnsi="Wingdings" w:hint="default"/>
+      </w:rPr>
+    </w:lvl>
+    <w:lvl w:ilvl="6" w:tplc="18090001" w:tentative="1">
+      <w:start w:val="1"/>
+      <w:numFmt w:val="bullet"/>
+      <w:lvlText w:val=""/>
+      <w:lvlJc w:val="left"/>
+      <w:pPr>
+        <w:ind w:left="5040" w:hanging="360"/>
+      </w:pPr>
+      <w:rPr>
+        <w:rFonts w:ascii="Symbol" w:hAnsi="Symbol" w:hint="default"/>
+      </w:rPr>
+    </w:lvl>
+    <w:lvl w:ilvl="7" w:tplc="18090003" w:tentative="1">
+      <w:start w:val="1"/>
+      <w:numFmt w:val="bullet"/>
+      <w:lvlText w:val="o"/>
+      <w:lvlJc w:val="left"/>
+      <w:pPr>
+        <w:ind w:left="5760" w:hanging="360"/>
+      </w:pPr>
+      <w:rPr>
+        <w:rFonts w:ascii="Courier New" w:hAnsi="Courier New" w:cs="Courier New" w:hint="default"/>
+      </w:rPr>
+    </w:lvl>
+    <w:lvl w:ilvl="8" w:tplc="18090005" w:tentative="1">
+      <w:start w:val="1"/>
+      <w:numFmt w:val="bullet"/>
+      <w:lvlText w:val=""/>
+      <w:lvlJc w:val="left"/>
+      <w:pPr>
+        <w:ind w:left="6480" w:hanging="360"/>
+      </w:pPr>
+      <w:rPr>
+        <w:rFonts w:ascii="Wingdings" w:hAnsi="Wingdings" w:hint="default"/>
+      </w:rPr>
+    </w:lvl>
+  </w:abstractNum>
+  <w:abstractNum w:abstractNumId="1" w15:restartNumberingAfterBreak="0">
     <w:nsid w:val="0D9D7482"/>
     <w:multiLevelType w:val="multilevel"/>
-    <w:tmpl w:val="694CF0B0"/>
+    <w:tmpl w:val="D63C66E8"/>
     <w:lvl w:ilvl="0">
       <w:start w:val="1"/>
       <w:numFmt w:val="decimal"/>
@@ -3913,6 +5119,9 @@
         </w:tabs>
         <w:ind w:left="720" w:hanging="720"/>
       </w:pPr>
+      <w:rPr>
+        <w:color w:val="auto"/>
+      </w:rPr>
     </w:lvl>
     <w:lvl w:ilvl="2">
       <w:start w:val="1"/>
@@ -4024,7 +5233,7 @@
     </w:lvl>
   </w:abstractNum>
   <w:num w:numId="1" w16cid:durableId="1079789086">
-    <w:abstractNumId w:val="0"/>
+    <w:abstractNumId w:val="1"/>
     <w:lvlOverride w:ilvl="0">
       <w:startOverride w:val="1"/>
     </w:lvlOverride>
@@ -4052,6 +5261,9 @@
     <w:lvlOverride w:ilvl="8">
       <w:startOverride w:val="1"/>
     </w:lvlOverride>
+  </w:num>
+  <w:num w:numId="2" w16cid:durableId="986397803">
+    <w:abstractNumId w:val="0"/>
   </w:num>
 </w:numbering>
 </file>
@@ -4600,7 +5812,6 @@
   <w:style w:type="character" w:default="1" w:styleId="DefaultParagraphFont">
     <w:name w:val="Default Paragraph Font"/>
     <w:uiPriority w:val="1"/>
-    <w:semiHidden/>
     <w:unhideWhenUsed/>
   </w:style>
   <w:style w:type="table" w:default="1" w:styleId="TableNormal">
@@ -4670,7 +5881,7 @@
   </w:style>
   <w:style w:type="character" w:customStyle="1" w:styleId="Heading1Char">
     <w:name w:val="Heading 1 Char"/>
-    <w:aliases w:val="1 ghost Char1,g Char1"/>
+    <w:aliases w:val="1 ghost Char,g Char"/>
     <w:basedOn w:val="DefaultParagraphFont"/>
     <w:link w:val="Heading1"/>
     <w:rsid w:val="00191199"/>
@@ -4686,7 +5897,7 @@
   </w:style>
   <w:style w:type="character" w:customStyle="1" w:styleId="Heading2Char">
     <w:name w:val="Heading 2 Char"/>
-    <w:aliases w:val="2 headline Char1,h Char1,headline Char1"/>
+    <w:aliases w:val="2 headline Char,h Char,headline Char"/>
     <w:basedOn w:val="DefaultParagraphFont"/>
     <w:link w:val="Heading2"/>
     <w:rsid w:val="00191199"/>
@@ -4702,6 +5913,7 @@
   </w:style>
   <w:style w:type="character" w:customStyle="1" w:styleId="Heading3Char">
     <w:name w:val="Heading 3 Char"/>
+    <w:aliases w:val="3 bullet Char,b Char,2 Char"/>
     <w:basedOn w:val="DefaultParagraphFont"/>
     <w:link w:val="Heading3"/>
     <w:semiHidden/>
@@ -4717,6 +5929,7 @@
   </w:style>
   <w:style w:type="character" w:customStyle="1" w:styleId="Heading4Char">
     <w:name w:val="Heading 4 Char"/>
+    <w:aliases w:val="4 dash Char,d Char,3 Char"/>
     <w:basedOn w:val="DefaultParagraphFont"/>
     <w:link w:val="Heading4"/>
     <w:semiHidden/>
@@ -4733,6 +5946,7 @@
   </w:style>
   <w:style w:type="character" w:customStyle="1" w:styleId="Heading5Char">
     <w:name w:val="Heading 5 Char"/>
+    <w:aliases w:val="5 sub-bullet Char,sb Char,4 Char"/>
     <w:basedOn w:val="DefaultParagraphFont"/>
     <w:link w:val="Heading5"/>
     <w:semiHidden/>
@@ -4749,6 +5963,7 @@
   </w:style>
   <w:style w:type="character" w:customStyle="1" w:styleId="Heading6Char">
     <w:name w:val="Heading 6 Char"/>
+    <w:aliases w:val="sub-dash Char,sd Char,5 Char"/>
     <w:basedOn w:val="DefaultParagraphFont"/>
     <w:link w:val="Heading6"/>
     <w:semiHidden/>
@@ -4888,6 +6103,33 @@
       <w:b/>
       <w:sz w:val="32"/>
     </w:rPr>
+  </w:style>
+  <w:style w:type="paragraph" w:styleId="Caption">
+    <w:name w:val="caption"/>
+    <w:basedOn w:val="Normal"/>
+    <w:next w:val="Normal"/>
+    <w:uiPriority w:val="35"/>
+    <w:unhideWhenUsed/>
+    <w:qFormat/>
+    <w:rsid w:val="00A76EC1"/>
+    <w:rPr>
+      <w:i/>
+      <w:iCs/>
+      <w:color w:val="44546A" w:themeColor="text2"/>
+      <w:sz w:val="18"/>
+      <w:szCs w:val="18"/>
+    </w:rPr>
+  </w:style>
+  <w:style w:type="paragraph" w:styleId="ListParagraph">
+    <w:name w:val="List Paragraph"/>
+    <w:basedOn w:val="Normal"/>
+    <w:uiPriority w:val="34"/>
+    <w:qFormat/>
+    <w:rsid w:val="003F6A82"/>
+    <w:pPr>
+      <w:ind w:left="720"/>
+      <w:contextualSpacing/>
+    </w:pPr>
   </w:style>
 </w:styles>
 </file>

</xml_diff>

<commit_message>
(26/09/20223)Update the Technical Proposal
</commit_message>
<xml_diff>
--- a/docs/Technical Proposal.docx
+++ b/docs/Technical Proposal.docx
@@ -2388,8 +2388,8 @@
         <w:tblLook w:val="04A0" w:firstRow="1" w:lastRow="0" w:firstColumn="1" w:lastColumn="0" w:noHBand="0" w:noVBand="1"/>
       </w:tblPr>
       <w:tblGrid>
-        <w:gridCol w:w="1642"/>
-        <w:gridCol w:w="1080"/>
+        <w:gridCol w:w="1482"/>
+        <w:gridCol w:w="1240"/>
         <w:gridCol w:w="2681"/>
         <w:gridCol w:w="2335"/>
       </w:tblGrid>
@@ -2591,6 +2591,25 @@
                 <w:color w:val="8496B0" w:themeColor="text2" w:themeTint="99"/>
               </w:rPr>
               <w:t>Developer</w:t>
+            </w:r>
+            <w:r>
+              <w:rPr>
+                <w:color w:val="8496B0" w:themeColor="text2" w:themeTint="99"/>
+              </w:rPr>
+              <w:t>,</w:t>
+            </w:r>
+          </w:p>
+          <w:p>
+            <w:pPr>
+              <w:rPr>
+                <w:color w:val="8496B0" w:themeColor="text2" w:themeTint="99"/>
+              </w:rPr>
+            </w:pPr>
+            <w:r>
+              <w:rPr>
+                <w:color w:val="8496B0" w:themeColor="text2" w:themeTint="99"/>
+              </w:rPr>
+              <w:t>Team leader</w:t>
             </w:r>
           </w:p>
         </w:tc>
@@ -4471,7 +4490,16 @@
           <w:iCs/>
           <w:color w:val="8496B0" w:themeColor="text2" w:themeTint="99"/>
         </w:rPr>
-        <w:t xml:space="preserve">Outline which development methodology have you chosen to follow, and the reasons for the decision  </w:t>
+        <w:t>We choose the Agile methology, since it works best for us.</w:t>
+      </w:r>
+      <w:r>
+        <w:rPr>
+          <w:rFonts w:asciiTheme="minorHAnsi" w:hAnsiTheme="minorHAnsi"/>
+          <w:i/>
+          <w:iCs/>
+          <w:color w:val="8496B0" w:themeColor="text2" w:themeTint="99"/>
+        </w:rPr>
+        <w:t xml:space="preserve">  </w:t>
       </w:r>
     </w:p>
     <w:p>
@@ -4517,7 +4545,26 @@
           <w:iCs/>
           <w:color w:val="8496B0" w:themeColor="text2" w:themeTint="99"/>
         </w:rPr>
-        <w:t xml:space="preserve">Describe the potential risks related to the software quality.  Outline how you intend to manage these risks.  </w:t>
+        <w:t>The risks associated with the project are primarily the risk of bugs and unfinished features.</w:t>
+      </w:r>
+    </w:p>
+    <w:p>
+      <w:pPr>
+        <w:rPr>
+          <w:rFonts w:asciiTheme="minorHAnsi" w:hAnsiTheme="minorHAnsi"/>
+          <w:i/>
+          <w:iCs/>
+          <w:color w:val="8496B0" w:themeColor="text2" w:themeTint="99"/>
+        </w:rPr>
+      </w:pPr>
+      <w:r>
+        <w:rPr>
+          <w:rFonts w:asciiTheme="minorHAnsi" w:hAnsiTheme="minorHAnsi"/>
+          <w:i/>
+          <w:iCs/>
+          <w:color w:val="8496B0" w:themeColor="text2" w:themeTint="99"/>
+        </w:rPr>
+        <w:t>We plan to mitigate these risk through and frequent testing.</w:t>
       </w:r>
     </w:p>
     <w:p>
@@ -4821,19 +4868,24 @@
       <w:pPr>
         <w:rPr>
           <w:rFonts w:asciiTheme="minorHAnsi" w:hAnsiTheme="minorHAnsi"/>
-          <w:i/>
-          <w:iCs/>
-          <w:color w:val="8496B0" w:themeColor="text2" w:themeTint="99"/>
-        </w:rPr>
-      </w:pPr>
-      <w:r>
-        <w:rPr>
-          <w:rFonts w:asciiTheme="minorHAnsi" w:hAnsiTheme="minorHAnsi"/>
-          <w:i/>
-          <w:iCs/>
-          <w:color w:val="8496B0" w:themeColor="text2" w:themeTint="99"/>
-        </w:rPr>
-        <w:t xml:space="preserve">Describe an assessment plan that will identify the success/suitability of the project. List a measure and an acceptable value range.  A measure should also correspond to the stated objectives of the project, for example one of your objectives is a “highly responsive game”, you need to consider whether to use 30fps or 60fps, and a suitable measure of success would be 3/60th.  </w:t>
+          <w:color w:val="000000" w:themeColor="text1"/>
+        </w:rPr>
+      </w:pPr>
+      <w:r>
+        <w:rPr>
+          <w:rFonts w:ascii="Noto Sans" w:hAnsi="Noto Sans" w:cs="Noto Sans"/>
+          <w:color w:val="000000" w:themeColor="text1"/>
+          <w:bdr w:val="none" w:sz="0" w:space="0" w:color="auto" w:frame="1"/>
+        </w:rPr>
+        <w:t>Our primary measure of success will be the completeness of the core features and how engaging the game is with them. We aim to have a game that is enjoyable without overcomplicating the gameplay. A successful project will be enjoyable with its core features, and have a suitable number of additional gameplay elements without becoming overly complicated</w:t>
+      </w:r>
+      <w:r>
+        <w:rPr>
+          <w:rFonts w:ascii="Noto Sans" w:hAnsi="Noto Sans" w:cs="Noto Sans"/>
+          <w:color w:val="000000" w:themeColor="text1"/>
+          <w:bdr w:val="none" w:sz="0" w:space="0" w:color="auto" w:frame="1"/>
+        </w:rPr>
+        <w:t>.</w:t>
       </w:r>
     </w:p>
     <w:p>
@@ -4892,8 +4944,27 @@
           <w:iCs/>
           <w:color w:val="8496B0" w:themeColor="text2" w:themeTint="99"/>
         </w:rPr>
-        <w:t>Identify the development methodology to be used to deliver on the project – traditional/agile, justifying your choice.</w:t>
-      </w:r>
+        <w:t>We have chosen the Agile methodology as it is the most suitable style for are team. We will be meeting at the campus and will be communicating online when off the campus.</w:t>
+      </w:r>
+      <w:r>
+        <w:rPr>
+          <w:rFonts w:asciiTheme="minorHAnsi" w:hAnsiTheme="minorHAnsi"/>
+          <w:i/>
+          <w:iCs/>
+          <w:color w:val="8496B0" w:themeColor="text2" w:themeTint="99"/>
+        </w:rPr>
+        <w:t xml:space="preserve"> This will allow us to work effectively using the Agile methodology.</w:t>
+      </w:r>
+    </w:p>
+    <w:p>
+      <w:pPr>
+        <w:rPr>
+          <w:rFonts w:asciiTheme="minorHAnsi" w:hAnsiTheme="minorHAnsi"/>
+          <w:i/>
+          <w:iCs/>
+          <w:color w:val="8496B0" w:themeColor="text2" w:themeTint="99"/>
+        </w:rPr>
+      </w:pPr>
     </w:p>
     <w:p>
       <w:pPr>
@@ -6153,6 +6224,7 @@
   <w:style w:type="character" w:default="1" w:styleId="DefaultParagraphFont">
     <w:name w:val="Default Paragraph Font"/>
     <w:uiPriority w:val="1"/>
+    <w:semiHidden/>
     <w:unhideWhenUsed/>
   </w:style>
   <w:style w:type="table" w:default="1" w:styleId="TableNormal">

</xml_diff>

<commit_message>
[26/09/23] Updated Technical Proposal
</commit_message>
<xml_diff>
--- a/docs/Technical Proposal.docx
+++ b/docs/Technical Proposal.docx
@@ -4490,7 +4490,27 @@
           <w:iCs/>
           <w:color w:val="8496B0" w:themeColor="text2" w:themeTint="99"/>
         </w:rPr>
-        <w:t>We choose the Agile methology, since it works best for us.</w:t>
+        <w:t xml:space="preserve">We choose the Agile </w:t>
+      </w:r>
+      <w:proofErr w:type="spellStart"/>
+      <w:r>
+        <w:rPr>
+          <w:rFonts w:asciiTheme="minorHAnsi" w:hAnsiTheme="minorHAnsi"/>
+          <w:i/>
+          <w:iCs/>
+          <w:color w:val="8496B0" w:themeColor="text2" w:themeTint="99"/>
+        </w:rPr>
+        <w:t>methology</w:t>
+      </w:r>
+      <w:proofErr w:type="spellEnd"/>
+      <w:r>
+        <w:rPr>
+          <w:rFonts w:asciiTheme="minorHAnsi" w:hAnsiTheme="minorHAnsi"/>
+          <w:i/>
+          <w:iCs/>
+          <w:color w:val="8496B0" w:themeColor="text2" w:themeTint="99"/>
+        </w:rPr>
+        <w:t>, since it works best for us.</w:t>
       </w:r>
       <w:r>
         <w:rPr>
@@ -4866,26 +4886,23 @@
     </w:p>
     <w:p>
       <w:pPr>
-        <w:rPr>
-          <w:rFonts w:asciiTheme="minorHAnsi" w:hAnsiTheme="minorHAnsi"/>
-          <w:color w:val="000000" w:themeColor="text1"/>
-        </w:rPr>
-      </w:pPr>
-      <w:r>
-        <w:rPr>
-          <w:rFonts w:ascii="Noto Sans" w:hAnsi="Noto Sans" w:cs="Noto Sans"/>
-          <w:color w:val="000000" w:themeColor="text1"/>
+        <w:ind w:firstLine="720"/>
+        <w:rPr>
+          <w:rFonts w:asciiTheme="minorHAnsi" w:hAnsiTheme="minorHAnsi" w:cstheme="minorHAnsi"/>
+          <w:i/>
+          <w:iCs/>
+          <w:color w:val="8EAADB" w:themeColor="accent1" w:themeTint="99"/>
+        </w:rPr>
+      </w:pPr>
+      <w:r>
+        <w:rPr>
+          <w:rFonts w:asciiTheme="minorHAnsi" w:hAnsiTheme="minorHAnsi" w:cstheme="minorHAnsi"/>
+          <w:i/>
+          <w:iCs/>
+          <w:color w:val="8EAADB" w:themeColor="accent1" w:themeTint="99"/>
           <w:bdr w:val="none" w:sz="0" w:space="0" w:color="auto" w:frame="1"/>
         </w:rPr>
-        <w:t>Our primary measure of success will be the completeness of the core features and how engaging the game is with them. We aim to have a game that is enjoyable without overcomplicating the gameplay. A successful project will be enjoyable with its core features, and have a suitable number of additional gameplay elements without becoming overly complicated</w:t>
-      </w:r>
-      <w:r>
-        <w:rPr>
-          <w:rFonts w:ascii="Noto Sans" w:hAnsi="Noto Sans" w:cs="Noto Sans"/>
-          <w:color w:val="000000" w:themeColor="text1"/>
-          <w:bdr w:val="none" w:sz="0" w:space="0" w:color="auto" w:frame="1"/>
-        </w:rPr>
-        <w:t>.</w:t>
+        <w:t>Our primary measure of success will be the completeness of the core features and how engaging the game is with them. We aim to have a game that is enjoyable without overcomplicating the gameplay. A successful project will be enjoyable with its core features, and have a suitable number of additional gameplay elements without becoming overly complicated.</w:t>
       </w:r>
     </w:p>
     <w:p>

</xml_diff>

<commit_message>
[26/09/23] Technical Proposal Schedule Added timeline image to technical proposal under schedule section. (See Timeline.png) Added Meeting_Minutes_Template. Please use when taking minutes during a meeting. Added Timeline.png
</commit_message>
<xml_diff>
--- a/docs/Technical Proposal.docx
+++ b/docs/Technical Proposal.docx
@@ -5014,70 +5014,102 @@
     </w:p>
     <w:p>
       <w:pPr>
-        <w:rPr>
-          <w:rFonts w:asciiTheme="minorHAnsi" w:hAnsiTheme="minorHAnsi"/>
-          <w:i/>
-          <w:iCs/>
-          <w:color w:val="8496B0" w:themeColor="text2" w:themeTint="99"/>
-        </w:rPr>
-      </w:pPr>
-      <w:r>
-        <w:rPr>
-          <w:rFonts w:asciiTheme="minorHAnsi" w:hAnsiTheme="minorHAnsi"/>
-          <w:i/>
-          <w:iCs/>
-          <w:color w:val="8496B0" w:themeColor="text2" w:themeTint="99"/>
-        </w:rPr>
-        <w:t xml:space="preserve">Attach a project plan (in Gantt chart format) for the project.  Identify the major components/tasks/milestones that will need to be met, and the deadline date for the same.  </w:t>
-      </w:r>
-    </w:p>
-    <w:p>
-      <w:pPr>
-        <w:rPr>
-          <w:rFonts w:asciiTheme="minorHAnsi" w:hAnsiTheme="minorHAnsi"/>
-          <w:i/>
-          <w:iCs/>
-          <w:color w:val="8496B0" w:themeColor="text2" w:themeTint="99"/>
-        </w:rPr>
-      </w:pPr>
-      <w:r>
-        <w:rPr>
-          <w:rFonts w:asciiTheme="minorHAnsi" w:hAnsiTheme="minorHAnsi"/>
-          <w:i/>
-          <w:iCs/>
-          <w:color w:val="8496B0" w:themeColor="text2" w:themeTint="99"/>
-        </w:rPr>
-        <w:t xml:space="preserve">Here, we are looking to see that you have thought through your project and have a handle of what will be involved in your project and are being realistic in allocating time to achieve this. </w:t>
-      </w:r>
-    </w:p>
-    <w:p>
-      <w:pPr>
-        <w:rPr>
-          <w:rFonts w:asciiTheme="minorHAnsi" w:hAnsiTheme="minorHAnsi"/>
-          <w:i/>
-          <w:iCs/>
-          <w:color w:val="8496B0" w:themeColor="text2" w:themeTint="99"/>
-        </w:rPr>
-      </w:pPr>
-      <w:r>
-        <w:rPr>
-          <w:rFonts w:asciiTheme="minorHAnsi" w:hAnsiTheme="minorHAnsi"/>
-          <w:i/>
-          <w:iCs/>
-          <w:color w:val="8496B0" w:themeColor="text2" w:themeTint="99"/>
-        </w:rPr>
-        <w:t>If you are choosing Agile development, the primary purpose of this methodology is to enable developers to react to changing requirements faster, and updating a Gantt chart will slow this process down.  However you should still include a timeline that identifies any pre-sprint work, and includes deadlines/milestones dates.  Sprints can be shown as ‘phase’ bar.  You should however include your prioritized Feature Breakdown Structure.</w:t>
-      </w:r>
-    </w:p>
-    <w:p>
-      <w:pPr>
-        <w:rPr>
-          <w:rFonts w:asciiTheme="minorHAnsi" w:hAnsiTheme="minorHAnsi"/>
-          <w:i/>
-          <w:iCs/>
-          <w:color w:val="8496B0" w:themeColor="text2" w:themeTint="99"/>
-        </w:rPr>
-      </w:pPr>
+        <w:keepNext/>
+        <w:jc w:val="center"/>
+      </w:pPr>
+      <w:r>
+        <w:rPr>
+          <w:rFonts w:asciiTheme="minorHAnsi" w:hAnsiTheme="minorHAnsi"/>
+          <w:i/>
+          <w:iCs/>
+          <w:noProof/>
+          <w:color w:val="8496B0" w:themeColor="text2" w:themeTint="99"/>
+        </w:rPr>
+        <w:drawing>
+          <wp:inline distT="0" distB="0" distL="0" distR="0" wp14:anchorId="61077617" wp14:editId="391A0AA6">
+            <wp:extent cx="5724525" cy="2905125"/>
+            <wp:effectExtent l="0" t="0" r="9525" b="9525"/>
+            <wp:docPr id="173011135" name="Picture 1"/>
+            <wp:cNvGraphicFramePr>
+              <a:graphicFrameLocks xmlns:a="http://schemas.openxmlformats.org/drawingml/2006/main" noChangeAspect="1"/>
+            </wp:cNvGraphicFramePr>
+            <a:graphic xmlns:a="http://schemas.openxmlformats.org/drawingml/2006/main">
+              <a:graphicData uri="http://schemas.openxmlformats.org/drawingml/2006/picture">
+                <pic:pic xmlns:pic="http://schemas.openxmlformats.org/drawingml/2006/picture">
+                  <pic:nvPicPr>
+                    <pic:cNvPr id="0" name="Picture 1"/>
+                    <pic:cNvPicPr>
+                      <a:picLocks noChangeAspect="1" noChangeArrowheads="1"/>
+                    </pic:cNvPicPr>
+                  </pic:nvPicPr>
+                  <pic:blipFill>
+                    <a:blip r:embed="rId28">
+                      <a:extLst>
+                        <a:ext uri="{28A0092B-C50C-407E-A947-70E740481C1C}">
+                          <a14:useLocalDpi xmlns:a14="http://schemas.microsoft.com/office/drawing/2010/main" val="0"/>
+                        </a:ext>
+                      </a:extLst>
+                    </a:blip>
+                    <a:srcRect/>
+                    <a:stretch>
+                      <a:fillRect/>
+                    </a:stretch>
+                  </pic:blipFill>
+                  <pic:spPr bwMode="auto">
+                    <a:xfrm>
+                      <a:off x="0" y="0"/>
+                      <a:ext cx="5724525" cy="2905125"/>
+                    </a:xfrm>
+                    <a:prstGeom prst="rect">
+                      <a:avLst/>
+                    </a:prstGeom>
+                    <a:noFill/>
+                    <a:ln>
+                      <a:noFill/>
+                    </a:ln>
+                  </pic:spPr>
+                </pic:pic>
+              </a:graphicData>
+            </a:graphic>
+          </wp:inline>
+        </w:drawing>
+      </w:r>
+    </w:p>
+    <w:p>
+      <w:pPr>
+        <w:pStyle w:val="Caption"/>
+        <w:jc w:val="center"/>
+        <w:rPr>
+          <w:rFonts w:asciiTheme="minorHAnsi" w:hAnsiTheme="minorHAnsi"/>
+          <w:i w:val="0"/>
+          <w:iCs w:val="0"/>
+          <w:color w:val="8496B0" w:themeColor="text2" w:themeTint="99"/>
+        </w:rPr>
+      </w:pPr>
+      <w:r>
+        <w:t xml:space="preserve">Figure </w:t>
+      </w:r>
+      <w:r>
+        <w:fldChar w:fldCharType="begin"/>
+      </w:r>
+      <w:r>
+        <w:instrText xml:space="preserve"> SEQ Figure \* ARABIC </w:instrText>
+      </w:r>
+      <w:r>
+        <w:fldChar w:fldCharType="separate"/>
+      </w:r>
+      <w:r>
+        <w:rPr>
+          <w:noProof/>
+        </w:rPr>
+        <w:t>3</w:t>
+      </w:r>
+      <w:r>
+        <w:fldChar w:fldCharType="end"/>
+      </w:r>
+      <w:r>
+        <w:t xml:space="preserve"> - Project Timeline</w:t>
+      </w:r>
     </w:p>
     <w:p>
       <w:pPr>

</xml_diff>

<commit_message>
[27/09/23] Updated Technical Proposal Technical looks to be complete, just needs to be reviewed before submission.
</commit_message>
<xml_diff>
--- a/docs/Technical Proposal.docx
+++ b/docs/Technical Proposal.docx
@@ -4444,6 +4444,143 @@
           <w:rFonts w:asciiTheme="minorHAnsi" w:hAnsiTheme="minorHAnsi"/>
           <w:i/>
           <w:iCs/>
+          <w:color w:val="8496B0" w:themeColor="text2" w:themeTint="99"/>
+        </w:rPr>
+      </w:pPr>
+    </w:p>
+    <w:p>
+      <w:pPr>
+        <w:keepNext/>
+        <w:spacing w:after="0"/>
+        <w:jc w:val="center"/>
+      </w:pPr>
+      <w:r>
+        <w:rPr>
+          <w:rFonts w:asciiTheme="minorHAnsi" w:hAnsiTheme="minorHAnsi"/>
+          <w:i/>
+          <w:iCs/>
+          <w:noProof/>
+          <w:color w:val="8496B0" w:themeColor="text2" w:themeTint="99"/>
+        </w:rPr>
+        <w:drawing>
+          <wp:inline distT="0" distB="0" distL="0" distR="0" wp14:anchorId="336DEA02" wp14:editId="37C5D200">
+            <wp:extent cx="5724525" cy="1981200"/>
+            <wp:effectExtent l="0" t="0" r="9525" b="0"/>
+            <wp:docPr id="785795146" name="Picture 1"/>
+            <wp:cNvGraphicFramePr>
+              <a:graphicFrameLocks xmlns:a="http://schemas.openxmlformats.org/drawingml/2006/main" noChangeAspect="1"/>
+            </wp:cNvGraphicFramePr>
+            <a:graphic xmlns:a="http://schemas.openxmlformats.org/drawingml/2006/main">
+              <a:graphicData uri="http://schemas.openxmlformats.org/drawingml/2006/picture">
+                <pic:pic xmlns:pic="http://schemas.openxmlformats.org/drawingml/2006/picture">
+                  <pic:nvPicPr>
+                    <pic:cNvPr id="0" name="Picture 1"/>
+                    <pic:cNvPicPr>
+                      <a:picLocks noChangeAspect="1" noChangeArrowheads="1"/>
+                    </pic:cNvPicPr>
+                  </pic:nvPicPr>
+                  <pic:blipFill>
+                    <a:blip r:embed="rId28">
+                      <a:extLst>
+                        <a:ext uri="{28A0092B-C50C-407E-A947-70E740481C1C}">
+                          <a14:useLocalDpi xmlns:a14="http://schemas.microsoft.com/office/drawing/2010/main" val="0"/>
+                        </a:ext>
+                      </a:extLst>
+                    </a:blip>
+                    <a:srcRect/>
+                    <a:stretch>
+                      <a:fillRect/>
+                    </a:stretch>
+                  </pic:blipFill>
+                  <pic:spPr bwMode="auto">
+                    <a:xfrm>
+                      <a:off x="0" y="0"/>
+                      <a:ext cx="5724525" cy="1981200"/>
+                    </a:xfrm>
+                    <a:prstGeom prst="rect">
+                      <a:avLst/>
+                    </a:prstGeom>
+                    <a:noFill/>
+                    <a:ln>
+                      <a:noFill/>
+                    </a:ln>
+                  </pic:spPr>
+                </pic:pic>
+              </a:graphicData>
+            </a:graphic>
+          </wp:inline>
+        </w:drawing>
+      </w:r>
+    </w:p>
+    <w:p>
+      <w:pPr>
+        <w:pStyle w:val="Caption"/>
+        <w:jc w:val="center"/>
+      </w:pPr>
+      <w:r>
+        <w:t xml:space="preserve">Figure </w:t>
+      </w:r>
+      <w:r>
+        <w:fldChar w:fldCharType="begin"/>
+      </w:r>
+      <w:r>
+        <w:instrText xml:space="preserve"> SEQ Figure \* ARABIC </w:instrText>
+      </w:r>
+      <w:r>
+        <w:fldChar w:fldCharType="separate"/>
+      </w:r>
+      <w:r>
+        <w:rPr>
+          <w:noProof/>
+        </w:rPr>
+        <w:t>3</w:t>
+      </w:r>
+      <w:r>
+        <w:fldChar w:fldCharType="end"/>
+      </w:r>
+      <w:r>
+        <w:t xml:space="preserve"> - Architecture Diagram</w:t>
+      </w:r>
+    </w:p>
+    <w:p>
+      <w:pPr>
+        <w:rPr>
+          <w:i/>
+          <w:iCs/>
+          <w:color w:val="2F5496" w:themeColor="accent1" w:themeShade="BF"/>
+        </w:rPr>
+      </w:pPr>
+      <w:r>
+        <w:rPr>
+          <w:i/>
+          <w:iCs/>
+        </w:rPr>
+        <w:tab/>
+      </w:r>
+      <w:r>
+        <w:rPr>
+          <w:rFonts w:asciiTheme="minorHAnsi" w:hAnsiTheme="minorHAnsi"/>
+          <w:i/>
+          <w:iCs/>
+          <w:color w:val="8496B0" w:themeColor="text2" w:themeTint="99"/>
+        </w:rPr>
+        <w:t>We intend to create our game in C++ using the SFML library. This is something we are already familiar with as a result of our use of both C++ and SFML in past projects. We aim to create a lightweight game that can run on lower end hardware. The game will not include any online features, and as such will have no networking components.</w:t>
+      </w:r>
+    </w:p>
+    <w:p>
+      <w:pPr>
+        <w:rPr>
+          <w:rFonts w:asciiTheme="minorHAnsi" w:hAnsiTheme="minorHAnsi" w:cstheme="minorHAnsi"/>
+        </w:rPr>
+      </w:pPr>
+    </w:p>
+    <w:p>
+      <w:pPr>
+        <w:spacing w:after="0"/>
+        <w:rPr>
+          <w:rFonts w:asciiTheme="minorHAnsi" w:hAnsiTheme="minorHAnsi"/>
+          <w:i/>
+          <w:iCs/>
         </w:rPr>
       </w:pPr>
     </w:p>
@@ -4490,36 +4627,16 @@
           <w:iCs/>
           <w:color w:val="8496B0" w:themeColor="text2" w:themeTint="99"/>
         </w:rPr>
-        <w:t xml:space="preserve">We choose the Agile </w:t>
-      </w:r>
-      <w:proofErr w:type="spellStart"/>
-      <w:r>
-        <w:rPr>
-          <w:rFonts w:asciiTheme="minorHAnsi" w:hAnsiTheme="minorHAnsi"/>
-          <w:i/>
-          <w:iCs/>
-          <w:color w:val="8496B0" w:themeColor="text2" w:themeTint="99"/>
-        </w:rPr>
-        <w:t>methology</w:t>
-      </w:r>
-      <w:proofErr w:type="spellEnd"/>
-      <w:r>
-        <w:rPr>
-          <w:rFonts w:asciiTheme="minorHAnsi" w:hAnsiTheme="minorHAnsi"/>
-          <w:i/>
-          <w:iCs/>
-          <w:color w:val="8496B0" w:themeColor="text2" w:themeTint="99"/>
-        </w:rPr>
-        <w:t>, since it works best for us.</w:t>
-      </w:r>
-      <w:r>
-        <w:rPr>
-          <w:rFonts w:asciiTheme="minorHAnsi" w:hAnsiTheme="minorHAnsi"/>
-          <w:i/>
-          <w:iCs/>
-          <w:color w:val="8496B0" w:themeColor="text2" w:themeTint="99"/>
-        </w:rPr>
-        <w:t xml:space="preserve">  </w:t>
+        <w:t>We have decided on working with an Agile methodology as we believe that it is what will suit our team the best. We will be continuously testing and will be ready to tackle new features as they come up. We feel that this is a favorable methodology over working from start to finish without being open to changes, as per the waterfall methodology</w:t>
+      </w:r>
+      <w:r>
+        <w:rPr>
+          <w:rFonts w:asciiTheme="minorHAnsi" w:hAnsiTheme="minorHAnsi"/>
+          <w:i/>
+          <w:iCs/>
+          <w:color w:val="8496B0" w:themeColor="text2" w:themeTint="99"/>
+        </w:rPr>
+        <w:t>.</w:t>
       </w:r>
     </w:p>
     <w:p>
@@ -4565,26 +4682,70 @@
           <w:iCs/>
           <w:color w:val="8496B0" w:themeColor="text2" w:themeTint="99"/>
         </w:rPr>
-        <w:t>The risks associated with the project are primarily the risk of bugs and unfinished features.</w:t>
-      </w:r>
-    </w:p>
-    <w:p>
-      <w:pPr>
-        <w:rPr>
-          <w:rFonts w:asciiTheme="minorHAnsi" w:hAnsiTheme="minorHAnsi"/>
-          <w:i/>
-          <w:iCs/>
-          <w:color w:val="8496B0" w:themeColor="text2" w:themeTint="99"/>
-        </w:rPr>
-      </w:pPr>
-      <w:r>
-        <w:rPr>
-          <w:rFonts w:asciiTheme="minorHAnsi" w:hAnsiTheme="minorHAnsi"/>
-          <w:i/>
-          <w:iCs/>
-          <w:color w:val="8496B0" w:themeColor="text2" w:themeTint="99"/>
-        </w:rPr>
-        <w:t>We plan to mitigate these risk through and frequent testing.</w:t>
+        <w:t>The risks associated with the project are primarily the risk of bugs and unfinished features</w:t>
+      </w:r>
+      <w:r>
+        <w:rPr>
+          <w:rFonts w:asciiTheme="minorHAnsi" w:hAnsiTheme="minorHAnsi"/>
+          <w:i/>
+          <w:iCs/>
+          <w:color w:val="8496B0" w:themeColor="text2" w:themeTint="99"/>
+        </w:rPr>
+        <w:t xml:space="preserve"> not being completed in time</w:t>
+      </w:r>
+      <w:r>
+        <w:rPr>
+          <w:rFonts w:asciiTheme="minorHAnsi" w:hAnsiTheme="minorHAnsi"/>
+          <w:i/>
+          <w:iCs/>
+          <w:color w:val="8496B0" w:themeColor="text2" w:themeTint="99"/>
+        </w:rPr>
+        <w:t>.</w:t>
+      </w:r>
+      <w:r>
+        <w:rPr>
+          <w:rFonts w:asciiTheme="minorHAnsi" w:hAnsiTheme="minorHAnsi"/>
+          <w:i/>
+          <w:iCs/>
+          <w:color w:val="8496B0" w:themeColor="text2" w:themeTint="99"/>
+        </w:rPr>
+        <w:t xml:space="preserve"> </w:t>
+      </w:r>
+      <w:r>
+        <w:rPr>
+          <w:rFonts w:asciiTheme="minorHAnsi" w:hAnsiTheme="minorHAnsi"/>
+          <w:i/>
+          <w:iCs/>
+          <w:color w:val="8496B0" w:themeColor="text2" w:themeTint="99"/>
+        </w:rPr>
+        <w:t xml:space="preserve">We plan to mitigate these risk through </w:t>
+      </w:r>
+      <w:r>
+        <w:rPr>
+          <w:rFonts w:asciiTheme="minorHAnsi" w:hAnsiTheme="minorHAnsi"/>
+          <w:i/>
+          <w:iCs/>
+          <w:color w:val="8496B0" w:themeColor="text2" w:themeTint="99"/>
+        </w:rPr>
+        <w:t xml:space="preserve">thorough </w:t>
+      </w:r>
+      <w:r>
+        <w:rPr>
+          <w:rFonts w:asciiTheme="minorHAnsi" w:hAnsiTheme="minorHAnsi"/>
+          <w:i/>
+          <w:iCs/>
+          <w:color w:val="8496B0" w:themeColor="text2" w:themeTint="99"/>
+        </w:rPr>
+        <w:t>and frequent testing.</w:t>
+      </w:r>
+      <w:r>
+        <w:rPr>
+          <w:rFonts w:asciiTheme="minorHAnsi" w:hAnsiTheme="minorHAnsi"/>
+          <w:i/>
+          <w:iCs/>
+          <w:color w:val="8496B0" w:themeColor="text2" w:themeTint="99"/>
+        </w:rPr>
+        <w:t xml:space="preserve"> We will ensure that any new additions to the project are checked by team members whenever possible to make sure that they are of a good standard. </w:t>
       </w:r>
     </w:p>
     <w:p>
@@ -4970,7 +5131,25 @@
           <w:iCs/>
           <w:color w:val="8496B0" w:themeColor="text2" w:themeTint="99"/>
         </w:rPr>
-        <w:t xml:space="preserve"> This will allow us to work effectively using the Agile methodology.</w:t>
+        <w:t xml:space="preserve"> This will allow us to work effectively using the</w:t>
+      </w:r>
+      <w:r>
+        <w:rPr>
+          <w:rFonts w:asciiTheme="minorHAnsi" w:hAnsiTheme="minorHAnsi"/>
+          <w:i/>
+          <w:iCs/>
+          <w:color w:val="8496B0" w:themeColor="text2" w:themeTint="99"/>
+        </w:rPr>
+        <w:t xml:space="preserve"> </w:t>
+      </w:r>
+      <w:r>
+        <w:rPr>
+          <w:rFonts w:asciiTheme="minorHAnsi" w:hAnsiTheme="minorHAnsi"/>
+          <w:i/>
+          <w:iCs/>
+          <w:color w:val="8496B0" w:themeColor="text2" w:themeTint="99"/>
+        </w:rPr>
+        <w:t>methodology.</w:t>
       </w:r>
     </w:p>
     <w:p>
@@ -5043,7 +5222,7 @@
                     </pic:cNvPicPr>
                   </pic:nvPicPr>
                   <pic:blipFill>
-                    <a:blip r:embed="rId28">
+                    <a:blip r:embed="rId29">
                       <a:extLst>
                         <a:ext uri="{28A0092B-C50C-407E-A947-70E740481C1C}">
                           <a14:useLocalDpi xmlns:a14="http://schemas.microsoft.com/office/drawing/2010/main" val="0"/>
@@ -5102,7 +5281,7 @@
         <w:rPr>
           <w:noProof/>
         </w:rPr>
-        <w:t>3</w:t>
+        <w:t>4</w:t>
       </w:r>
       <w:r>
         <w:fldChar w:fldCharType="end"/>
@@ -5219,16 +5398,6 @@
         </w:rPr>
         <w:t xml:space="preserve">We aim to distribute tasks in such a manner that each team member is able to complete their tasks effectively and in good time. We hope that this will prevent situations where one team member is waiting for another to finish a part of the project that they are relying on for their own work. </w:t>
       </w:r>
-    </w:p>
-    <w:p>
-      <w:pPr>
-        <w:rPr>
-          <w:rFonts w:asciiTheme="minorHAnsi" w:hAnsiTheme="minorHAnsi"/>
-          <w:i/>
-          <w:iCs/>
-          <w:color w:val="8496B0" w:themeColor="text2" w:themeTint="99"/>
-        </w:rPr>
-      </w:pPr>
     </w:p>
     <w:p>
       <w:pPr>

</xml_diff>

<commit_message>
[27/09/23] Fixed typo in Technical Proposal
</commit_message>
<xml_diff>
--- a/docs/Technical Proposal.docx
+++ b/docs/Technical Proposal.docx
@@ -4022,7 +4022,7 @@
           <w:iCs/>
           <w:color w:val="8496B0" w:themeColor="text2" w:themeTint="99"/>
         </w:rPr>
-        <w:t>Enemies destroyed in the level may drop powerups. These will grant the player various bonusses, such as an upgraded gun, or additional health. As the difficulty of the enemies increases, upgrades will be increasingly necessary to survive.</w:t>
+        <w:t>Enemies destroyed in the level may drop powerups. These will grant the player various bonuses, such as an upgraded gun, or additional health. As the difficulty of the enemies increases, upgrades will be increasingly necessary to survive.</w:t>
       </w:r>
     </w:p>
     <w:p>
@@ -5428,7 +5428,13 @@
         </w:rPr>
       </w:pPr>
     </w:p>
-    <w:p/>
+    <w:p>
+      <w:pPr>
+        <w:rPr>
+          <w:lang w:val="en-IE"/>
+        </w:rPr>
+      </w:pPr>
+    </w:p>
     <w:sectPr>
       <w:pgSz w:w="11906" w:h="16838"/>
       <w:pgMar w:top="1440" w:right="1440" w:bottom="1440" w:left="1440" w:header="708" w:footer="708" w:gutter="0"/>

</xml_diff>

<commit_message>
Updated timeline.png and timeline in Tech Proposal
</commit_message>
<xml_diff>
--- a/docs/Technical Proposal.docx
+++ b/docs/Technical Proposal.docx
@@ -5205,9 +5205,9 @@
           <w:color w:val="8496B0" w:themeColor="text2" w:themeTint="99"/>
         </w:rPr>
         <w:drawing>
-          <wp:inline distT="0" distB="0" distL="0" distR="0" wp14:anchorId="61077617" wp14:editId="391A0AA6">
-            <wp:extent cx="5724525" cy="2905125"/>
-            <wp:effectExtent l="0" t="0" r="9525" b="9525"/>
+          <wp:inline distT="0" distB="0" distL="0" distR="0" wp14:anchorId="61077617" wp14:editId="1B94D936">
+            <wp:extent cx="5724525" cy="2903837"/>
+            <wp:effectExtent l="0" t="0" r="0" b="0"/>
             <wp:docPr id="173011135" name="Picture 1"/>
             <wp:cNvGraphicFramePr>
               <a:graphicFrameLocks xmlns:a="http://schemas.openxmlformats.org/drawingml/2006/main" noChangeAspect="1"/>
@@ -5216,7 +5216,7 @@
               <a:graphicData uri="http://schemas.openxmlformats.org/drawingml/2006/picture">
                 <pic:pic xmlns:pic="http://schemas.openxmlformats.org/drawingml/2006/picture">
                   <pic:nvPicPr>
-                    <pic:cNvPr id="0" name="Picture 1"/>
+                    <pic:cNvPr id="173011135" name="Picture 1"/>
                     <pic:cNvPicPr>
                       <a:picLocks noChangeAspect="1" noChangeArrowheads="1"/>
                     </pic:cNvPicPr>
@@ -5229,7 +5229,6 @@
                         </a:ext>
                       </a:extLst>
                     </a:blip>
-                    <a:srcRect/>
                     <a:stretch>
                       <a:fillRect/>
                     </a:stretch>
@@ -5237,7 +5236,7 @@
                   <pic:spPr bwMode="auto">
                     <a:xfrm>
                       <a:off x="0" y="0"/>
-                      <a:ext cx="5724525" cy="2905125"/>
+                      <a:ext cx="5724525" cy="2903837"/>
                     </a:xfrm>
                     <a:prstGeom prst="rect">
                       <a:avLst/>

</xml_diff>

<commit_message>
Added references to Technical Propposal
</commit_message>
<xml_diff>
--- a/docs/Technical Proposal.docx
+++ b/docs/Technical Proposal.docx
@@ -5426,6 +5426,61 @@
           <w:iCs/>
         </w:rPr>
       </w:pPr>
+    </w:p>
+    <w:p>
+      <w:pPr>
+        <w:pStyle w:val="NormalWeb"/>
+        <w:ind w:left="567" w:hanging="567"/>
+      </w:pPr>
+      <w:r>
+        <w:t xml:space="preserve">Laoyan, S. (2022) </w:t>
+      </w:r>
+      <w:r>
+        <w:rPr>
+          <w:i/>
+          <w:iCs/>
+        </w:rPr>
+        <w:t>What is agile methodology? (a beginner’s guide) [2023] • asana</w:t>
+      </w:r>
+      <w:r>
+        <w:t xml:space="preserve">, </w:t>
+      </w:r>
+      <w:r>
+        <w:rPr>
+          <w:i/>
+          <w:iCs/>
+        </w:rPr>
+        <w:t>Asana</w:t>
+      </w:r>
+      <w:r>
+        <w:t xml:space="preserve">. Available at: https://asana.com/resources/agile-methodology (Accessed: 03 October 2023). </w:t>
+      </w:r>
+    </w:p>
+    <w:p>
+      <w:pPr>
+        <w:pStyle w:val="NormalWeb"/>
+        <w:ind w:left="567" w:hanging="567"/>
+      </w:pPr>
+      <w:r>
+        <w:rPr>
+          <w:i/>
+          <w:iCs/>
+        </w:rPr>
+        <w:t>UML use case diagram tutorial</w:t>
+      </w:r>
+      <w:r>
+        <w:t xml:space="preserve"> </w:t>
+      </w:r>
+      <w:r>
+        <w:rPr>
+          <w:i/>
+          <w:iCs/>
+        </w:rPr>
+        <w:t>Lucidchart</w:t>
+      </w:r>
+      <w:r>
+        <w:t xml:space="preserve">. Available at: https://www.lucidchart.com/pages/uml-use-case-diagram (Accessed: 03 October 2023). </w:t>
+      </w:r>
     </w:p>
     <w:p>
       <w:pPr>
@@ -6765,6 +6820,22 @@
       <w:contextualSpacing/>
     </w:pPr>
   </w:style>
+  <w:style w:type="paragraph" w:styleId="NormalWeb">
+    <w:name w:val="Normal (Web)"/>
+    <w:basedOn w:val="Normal"/>
+    <w:uiPriority w:val="99"/>
+    <w:semiHidden/>
+    <w:unhideWhenUsed/>
+    <w:rsid w:val="0099515E"/>
+    <w:pPr>
+      <w:spacing w:before="100" w:beforeAutospacing="1" w:after="100" w:afterAutospacing="1"/>
+      <w:jc w:val="left"/>
+    </w:pPr>
+    <w:rPr>
+      <w:szCs w:val="24"/>
+      <w:lang w:val="en-IE" w:eastAsia="en-IE"/>
+    </w:rPr>
+  </w:style>
 </w:styles>
 </file>
 

</xml_diff>